<commit_message>
agregado historia , falta terminar
</commit_message>
<xml_diff>
--- a/INFORME FINAL DE PASANTIA V1.docx
+++ b/INFORME FINAL DE PASANTIA V1.docx
@@ -1,6 +1,6 @@
 
 <file path=word/document.xml><?xml version="1.0" encoding="utf-8"?>
-<w:document xmlns:wpc="http://schemas.microsoft.com/office/word/2010/wordprocessingCanvas" xmlns:mc="http://schemas.openxmlformats.org/markup-compatibility/2006" xmlns:o="urn:schemas-microsoft-com:office:office" xmlns:r="http://schemas.openxmlformats.org/officeDocument/2006/relationships" xmlns:m="http://schemas.openxmlformats.org/officeDocument/2006/math" xmlns:v="urn:schemas-microsoft-com:vml" xmlns:wp14="http://schemas.microsoft.com/office/word/2010/wordprocessingDrawing" xmlns:wp="http://schemas.openxmlformats.org/drawingml/2006/wordprocessingDrawing" xmlns:w10="urn:schemas-microsoft-com:office:word" xmlns:w="http://schemas.openxmlformats.org/wordprocessingml/2006/main" xmlns:w14="http://schemas.microsoft.com/office/word/2010/wordml" xmlns:wpg="http://schemas.microsoft.com/office/word/2010/wordprocessingGroup" xmlns:wpi="http://schemas.microsoft.com/office/word/2010/wordprocessingInk" xmlns:wne="http://schemas.microsoft.com/office/word/2006/wordml" xmlns:wps="http://schemas.microsoft.com/office/word/2010/wordprocessingShape" mc:Ignorable="w14 wp14">
+<w:document xmlns:wpc="http://schemas.microsoft.com/office/word/2010/wordprocessingCanvas" xmlns:cx="http://schemas.microsoft.com/office/drawing/2014/chartex" xmlns:mc="http://schemas.openxmlformats.org/markup-compatibility/2006" xmlns:o="urn:schemas-microsoft-com:office:office" xmlns:r="http://schemas.openxmlformats.org/officeDocument/2006/relationships" xmlns:m="http://schemas.openxmlformats.org/officeDocument/2006/math" xmlns:v="urn:schemas-microsoft-com:vml" xmlns:wp14="http://schemas.microsoft.com/office/word/2010/wordprocessingDrawing" xmlns:wp="http://schemas.openxmlformats.org/drawingml/2006/wordprocessingDrawing" xmlns:w10="urn:schemas-microsoft-com:office:word" xmlns:w="http://schemas.openxmlformats.org/wordprocessingml/2006/main" xmlns:w14="http://schemas.microsoft.com/office/word/2010/wordml" xmlns:w15="http://schemas.microsoft.com/office/word/2012/wordml" xmlns:w16se="http://schemas.microsoft.com/office/word/2015/wordml/symex" xmlns:wpg="http://schemas.microsoft.com/office/word/2010/wordprocessingGroup" xmlns:wpi="http://schemas.microsoft.com/office/word/2010/wordprocessingInk" xmlns:wne="http://schemas.microsoft.com/office/word/2006/wordml" xmlns:wps="http://schemas.microsoft.com/office/word/2010/wordprocessingShape" mc:Ignorable="w14 w15 w16se wp14">
   <w:body>
     <w:p>
       <w:pPr>
@@ -23,7 +23,7 @@
           <w:noProof/>
           <w:sz w:val="24"/>
           <w:szCs w:val="24"/>
-          <w:lang w:val="es-ES" w:eastAsia="es-ES"/>
+          <w:lang w:val="en-US"/>
         </w:rPr>
         <w:drawing>
           <wp:inline distT="0" distB="0" distL="0" distR="0">
@@ -43,7 +43,7 @@
                     </pic:cNvPicPr>
                   </pic:nvPicPr>
                   <pic:blipFill>
-                    <a:blip r:embed="rId8">
+                    <a:blip r:embed="rId7">
                       <a:extLst>
                         <a:ext uri="{28A0092B-C50C-407E-A947-70E740481C1C}">
                           <a14:useLocalDpi xmlns:a14="http://schemas.microsoft.com/office/drawing/2010/main" val="0"/>
@@ -351,7 +351,6 @@
           <w:lang w:val="es-VE" w:eastAsia="es-ES"/>
         </w:rPr>
       </w:pPr>
-      <w:proofErr w:type="spellStart"/>
       <w:r>
         <w:rPr>
           <w:rFonts w:ascii="Times New Roman" w:hAnsi="Times New Roman" w:cs="Times New Roman"/>
@@ -361,43 +360,7 @@
           <w:szCs w:val="24"/>
           <w:lang w:val="es-VE" w:eastAsia="es-ES"/>
         </w:rPr>
-        <w:t>Irio</w:t>
-      </w:r>
-      <w:proofErr w:type="spellEnd"/>
-      <w:r>
-        <w:rPr>
-          <w:rFonts w:ascii="Times New Roman" w:hAnsi="Times New Roman" w:cs="Times New Roman"/>
-          <w:bCs/>
-          <w:color w:val="000000"/>
-          <w:sz w:val="24"/>
-          <w:szCs w:val="24"/>
-          <w:lang w:val="es-VE" w:eastAsia="es-ES"/>
-        </w:rPr>
-        <w:t xml:space="preserve"> </w:t>
-      </w:r>
-      <w:proofErr w:type="spellStart"/>
-      <w:r>
-        <w:rPr>
-          <w:rFonts w:ascii="Times New Roman" w:hAnsi="Times New Roman" w:cs="Times New Roman"/>
-          <w:bCs/>
-          <w:color w:val="000000"/>
-          <w:sz w:val="24"/>
-          <w:szCs w:val="24"/>
-          <w:lang w:val="es-VE" w:eastAsia="es-ES"/>
-        </w:rPr>
-        <w:t>Gomez</w:t>
-      </w:r>
-      <w:proofErr w:type="spellEnd"/>
-      <w:r>
-        <w:rPr>
-          <w:rFonts w:ascii="Times New Roman" w:hAnsi="Times New Roman" w:cs="Times New Roman"/>
-          <w:bCs/>
-          <w:color w:val="000000"/>
-          <w:sz w:val="24"/>
-          <w:szCs w:val="24"/>
-          <w:lang w:val="es-VE" w:eastAsia="es-ES"/>
-        </w:rPr>
-        <w:t>.</w:t>
+        <w:t>Irio Gomez.</w:t>
       </w:r>
     </w:p>
     <w:p>
@@ -495,7 +458,7 @@
           <w:noProof/>
           <w:sz w:val="24"/>
           <w:szCs w:val="24"/>
-          <w:lang w:val="es-ES" w:eastAsia="es-ES"/>
+          <w:lang w:val="en-US"/>
         </w:rPr>
         <w:lastRenderedPageBreak/>
         <w:drawing>
@@ -516,7 +479,7 @@
                     </pic:cNvPicPr>
                   </pic:nvPicPr>
                   <pic:blipFill>
-                    <a:blip r:embed="rId8">
+                    <a:blip r:embed="rId7">
                       <a:extLst>
                         <a:ext uri="{28A0092B-C50C-407E-A947-70E740481C1C}">
                           <a14:useLocalDpi xmlns:a14="http://schemas.microsoft.com/office/drawing/2010/main" val="0"/>
@@ -674,36 +637,7 @@
           <w:szCs w:val="24"/>
           <w:lang w:val="es-ES"/>
         </w:rPr>
-        <w:t>Informe final de Pa</w:t>
-      </w:r>
-      <w:r>
-        <w:rPr>
-          <w:rFonts w:ascii="Times New Roman" w:hAnsi="Times New Roman"/>
-          <w:sz w:val="24"/>
-          <w:szCs w:val="24"/>
-          <w:lang w:val="es-ES"/>
-        </w:rPr>
-        <w:t xml:space="preserve">santías realizadas en: Somos Sistemas C.A ubicada en La </w:t>
-      </w:r>
-      <w:proofErr w:type="spellStart"/>
-      <w:r>
-        <w:rPr>
-          <w:rFonts w:ascii="Times New Roman" w:hAnsi="Times New Roman"/>
-          <w:sz w:val="24"/>
-          <w:szCs w:val="24"/>
-          <w:lang w:val="es-ES"/>
-        </w:rPr>
-        <w:t>Asuncion</w:t>
-      </w:r>
-      <w:proofErr w:type="spellEnd"/>
-      <w:r>
-        <w:rPr>
-          <w:rFonts w:ascii="Times New Roman" w:hAnsi="Times New Roman"/>
-          <w:sz w:val="24"/>
-          <w:szCs w:val="24"/>
-          <w:lang w:val="es-ES"/>
-        </w:rPr>
-        <w:t>, municipio Arismendi, estado Nueva Esparta</w:t>
+        <w:t>Informe final de Pasantías realizadas en: Somos Sistemas C.A ubicada en La Asuncion, municipio Arismendi, estado Nueva Esparta</w:t>
       </w:r>
       <w:r>
         <w:rPr>
@@ -862,7 +796,6 @@
           <w:lang w:val="es-VE" w:eastAsia="es-ES"/>
         </w:rPr>
       </w:pPr>
-      <w:proofErr w:type="spellStart"/>
       <w:r>
         <w:rPr>
           <w:rFonts w:ascii="Times New Roman" w:hAnsi="Times New Roman" w:cs="Times New Roman"/>
@@ -872,43 +805,7 @@
           <w:szCs w:val="24"/>
           <w:lang w:val="es-VE" w:eastAsia="es-ES"/>
         </w:rPr>
-        <w:t>Irio</w:t>
-      </w:r>
-      <w:proofErr w:type="spellEnd"/>
-      <w:r>
-        <w:rPr>
-          <w:rFonts w:ascii="Times New Roman" w:hAnsi="Times New Roman" w:cs="Times New Roman"/>
-          <w:bCs/>
-          <w:color w:val="000000"/>
-          <w:sz w:val="24"/>
-          <w:szCs w:val="24"/>
-          <w:lang w:val="es-VE" w:eastAsia="es-ES"/>
-        </w:rPr>
-        <w:t xml:space="preserve"> </w:t>
-      </w:r>
-      <w:proofErr w:type="spellStart"/>
-      <w:r>
-        <w:rPr>
-          <w:rFonts w:ascii="Times New Roman" w:hAnsi="Times New Roman" w:cs="Times New Roman"/>
-          <w:bCs/>
-          <w:color w:val="000000"/>
-          <w:sz w:val="24"/>
-          <w:szCs w:val="24"/>
-          <w:lang w:val="es-VE" w:eastAsia="es-ES"/>
-        </w:rPr>
-        <w:t>Gomez</w:t>
-      </w:r>
-      <w:proofErr w:type="spellEnd"/>
-      <w:r>
-        <w:rPr>
-          <w:rFonts w:ascii="Times New Roman" w:hAnsi="Times New Roman" w:cs="Times New Roman"/>
-          <w:bCs/>
-          <w:color w:val="000000"/>
-          <w:sz w:val="24"/>
-          <w:szCs w:val="24"/>
-          <w:lang w:val="es-VE" w:eastAsia="es-ES"/>
-        </w:rPr>
-        <w:t>.</w:t>
+        <w:t>Irio Gomez.</w:t>
       </w:r>
     </w:p>
     <w:p>
@@ -982,7 +879,7 @@
           <w:lang w:val="es-ES"/>
         </w:rPr>
         <w:sectPr>
-          <w:footerReference w:type="default" r:id="rId9"/>
+          <w:footerReference w:type="default" r:id="rId8"/>
           <w:pgSz w:w="12240" w:h="15840"/>
           <w:pgMar w:top="2268" w:right="1701" w:bottom="1701" w:left="2268" w:header="709" w:footer="709" w:gutter="0"/>
           <w:pgNumType w:fmt="upperRoman" w:chapStyle="1"/>
@@ -1009,35 +906,39 @@
         <w:lastRenderedPageBreak/>
         <w:t>INDICE GENERAL</w:t>
       </w:r>
-      <w:bookmarkStart w:id="2" w:name="_GoBack"/>
       <w:bookmarkEnd w:id="0"/>
       <w:bookmarkEnd w:id="1"/>
-      <w:bookmarkEnd w:id="2"/>
     </w:p>
     <w:sdt>
       <w:sdtPr>
+        <w:rPr>
+          <w:rFonts w:ascii="Calibri" w:eastAsia="Calibri" w:hAnsi="Calibri" w:cs="Times New Roman"/>
+          <w:b w:val="0"/>
+          <w:bCs w:val="0"/>
+          <w:sz w:val="22"/>
+          <w:szCs w:val="22"/>
+          <w:lang w:val="es-VE" w:eastAsia="en-US"/>
+        </w:rPr>
         <w:id w:val="585267673"/>
         <w:docPartObj>
           <w:docPartGallery w:val="Table of Contents"/>
           <w:docPartUnique/>
         </w:docPartObj>
       </w:sdtPr>
-      <w:sdtEndPr>
-        <w:rPr>
-          <w:rFonts w:ascii="Calibri" w:eastAsia="Calibri" w:hAnsi="Calibri" w:cs="Times New Roman"/>
-          <w:sz w:val="22"/>
-          <w:szCs w:val="22"/>
-          <w:lang w:val="es-VE" w:eastAsia="en-US"/>
-        </w:rPr>
-      </w:sdtEndPr>
+      <w:sdtEndPr/>
       <w:sdtContent>
         <w:p>
           <w:pPr>
-            <w:pStyle w:val="TtulodeTDC"/>
+            <w:pStyle w:val="TtuloTDC"/>
           </w:pPr>
           <w:r>
             <w:t>Descripción</w:t>
           </w:r>
+          <w:r>
+            <w:tab/>
+          </w:r>
+          <w:bookmarkStart w:id="2" w:name="_GoBack"/>
+          <w:bookmarkEnd w:id="2"/>
           <w:r>
             <w:tab/>
           </w:r>
@@ -1063,16 +964,11 @@
             <w:tab/>
           </w:r>
           <w:r>
-            <w:tab/>
-          </w:r>
-          <w:proofErr w:type="spellStart"/>
-          <w:r>
             <w:rPr>
               <w:rFonts w:cs="Times New Roman"/>
             </w:rPr>
             <w:t>Pag</w:t>
           </w:r>
-          <w:proofErr w:type="spellEnd"/>
         </w:p>
         <w:p>
           <w:pPr>
@@ -1244,7 +1140,7 @@
                 <w:webHidden/>
                 <w:sz w:val="24"/>
               </w:rPr>
-              <w:t>4</w:t>
+              <w:t>1</w:t>
             </w:r>
             <w:r>
               <w:rPr>
@@ -1331,7 +1227,7 @@
                 <w:webHidden/>
                 <w:sz w:val="24"/>
               </w:rPr>
-              <w:t>4</w:t>
+              <w:t>2</w:t>
             </w:r>
             <w:r>
               <w:rPr>
@@ -1418,7 +1314,7 @@
                 <w:webHidden/>
                 <w:sz w:val="24"/>
               </w:rPr>
-              <w:t>4</w:t>
+              <w:t>2</w:t>
             </w:r>
             <w:r>
               <w:rPr>
@@ -1506,7 +1402,7 @@
                 <w:webHidden/>
                 <w:sz w:val="24"/>
               </w:rPr>
-              <w:t>4</w:t>
+              <w:t>2</w:t>
             </w:r>
             <w:r>
               <w:rPr>
@@ -1593,7 +1489,7 @@
                 <w:webHidden/>
                 <w:sz w:val="24"/>
               </w:rPr>
-              <w:t>4</w:t>
+              <w:t>2</w:t>
             </w:r>
             <w:r>
               <w:rPr>
@@ -1680,7 +1576,7 @@
                 <w:webHidden/>
                 <w:sz w:val="24"/>
               </w:rPr>
-              <w:t>4</w:t>
+              <w:t>2</w:t>
             </w:r>
             <w:r>
               <w:rPr>
@@ -1767,7 +1663,7 @@
                 <w:webHidden/>
                 <w:sz w:val="24"/>
               </w:rPr>
-              <w:t>4</w:t>
+              <w:t>2</w:t>
             </w:r>
             <w:r>
               <w:rPr>
@@ -1854,7 +1750,7 @@
                 <w:webHidden/>
                 <w:sz w:val="24"/>
               </w:rPr>
-              <w:t>4</w:t>
+              <w:t>2</w:t>
             </w:r>
             <w:r>
               <w:rPr>
@@ -1941,7 +1837,7 @@
                 <w:webHidden/>
                 <w:sz w:val="24"/>
               </w:rPr>
-              <w:t>4</w:t>
+              <w:t>2</w:t>
             </w:r>
             <w:r>
               <w:rPr>
@@ -2028,7 +1924,7 @@
                 <w:webHidden/>
                 <w:sz w:val="24"/>
               </w:rPr>
-              <w:t>4</w:t>
+              <w:t>3</w:t>
             </w:r>
             <w:r>
               <w:rPr>
@@ -2413,27 +2309,7 @@
                 <w:sz w:val="24"/>
                 <w:lang w:val="es-ES"/>
               </w:rPr>
-              <w:t>Objetivos de la Aplic</w:t>
-            </w:r>
-            <w:r>
-              <w:rPr>
-                <w:rStyle w:val="Hipervnculo"/>
-                <w:rFonts w:ascii="Times New Roman" w:hAnsi="Times New Roman"/>
-                <w:noProof/>
-                <w:sz w:val="24"/>
-                <w:lang w:val="es-ES"/>
-              </w:rPr>
-              <w:t>a</w:t>
-            </w:r>
-            <w:r>
-              <w:rPr>
-                <w:rStyle w:val="Hipervnculo"/>
-                <w:rFonts w:ascii="Times New Roman" w:hAnsi="Times New Roman"/>
-                <w:noProof/>
-                <w:sz w:val="24"/>
-                <w:lang w:val="es-ES"/>
-              </w:rPr>
-              <w:t>ción</w:t>
+              <w:t>Objetivos de la Aplicación</w:t>
             </w:r>
             <w:r>
               <w:rPr>
@@ -2661,7 +2537,7 @@
                 <w:webHidden/>
                 <w:sz w:val="24"/>
               </w:rPr>
-              <w:t>4</w:t>
+              <w:t>5</w:t>
             </w:r>
             <w:r>
               <w:rPr>
@@ -2748,7 +2624,7 @@
                 <w:webHidden/>
                 <w:sz w:val="24"/>
               </w:rPr>
-              <w:t>4</w:t>
+              <w:t>5</w:t>
             </w:r>
             <w:r>
               <w:rPr>
@@ -2836,7 +2712,7 @@
                 <w:webHidden/>
                 <w:sz w:val="24"/>
               </w:rPr>
-              <w:t>4</w:t>
+              <w:t>5</w:t>
             </w:r>
             <w:r>
               <w:rPr>
@@ -2924,7 +2800,7 @@
                 <w:webHidden/>
                 <w:sz w:val="24"/>
               </w:rPr>
-              <w:t>4</w:t>
+              <w:t>5</w:t>
             </w:r>
             <w:r>
               <w:rPr>
@@ -3012,7 +2888,7 @@
                 <w:webHidden/>
                 <w:sz w:val="24"/>
               </w:rPr>
-              <w:t>4</w:t>
+              <w:t>5</w:t>
             </w:r>
             <w:r>
               <w:rPr>
@@ -3099,7 +2975,7 @@
                 <w:webHidden/>
                 <w:sz w:val="24"/>
               </w:rPr>
-              <w:t>4</w:t>
+              <w:t>6</w:t>
             </w:r>
             <w:r>
               <w:rPr>
@@ -3186,7 +3062,7 @@
                 <w:webHidden/>
                 <w:sz w:val="24"/>
               </w:rPr>
-              <w:t>4</w:t>
+              <w:t>6</w:t>
             </w:r>
             <w:r>
               <w:rPr>
@@ -3272,7 +3148,7 @@
                 <w:webHidden/>
                 <w:sz w:val="24"/>
               </w:rPr>
-              <w:t>4</w:t>
+              <w:t>6</w:t>
             </w:r>
             <w:r>
               <w:rPr>
@@ -3344,7 +3220,7 @@
                 <w:noProof/>
                 <w:webHidden/>
               </w:rPr>
-              <w:t>4</w:t>
+              <w:t>6</w:t>
             </w:r>
             <w:r>
               <w:rPr>
@@ -3414,7 +3290,7 @@
                 <w:noProof/>
                 <w:webHidden/>
               </w:rPr>
-              <w:t>4</w:t>
+              <w:t>6</w:t>
             </w:r>
             <w:r>
               <w:rPr>
@@ -3484,7 +3360,7 @@
                 <w:noProof/>
                 <w:webHidden/>
               </w:rPr>
-              <w:t>4</w:t>
+              <w:t>6</w:t>
             </w:r>
             <w:r>
               <w:rPr>
@@ -3512,7 +3388,7 @@
           <w:lang w:val="es-ES"/>
         </w:rPr>
         <w:sectPr>
-          <w:footerReference w:type="default" r:id="rId10"/>
+          <w:footerReference w:type="default" r:id="rId9"/>
           <w:pgSz w:w="12240" w:h="15840" w:code="1"/>
           <w:pgMar w:top="2268" w:right="1701" w:bottom="1701" w:left="2268" w:header="709" w:footer="709" w:gutter="0"/>
           <w:pgNumType w:fmt="upperRoman"/>
@@ -3598,6 +3474,128 @@
       </w:r>
       <w:bookmarkEnd w:id="7"/>
     </w:p>
+    <w:p/>
+    <w:p>
+      <w:pPr>
+        <w:jc w:val="both"/>
+        <w:rPr>
+          <w:rFonts w:ascii="Times New Roman" w:hAnsi="Times New Roman"/>
+          <w:sz w:val="24"/>
+          <w:szCs w:val="24"/>
+          <w:lang w:val="es-ES"/>
+        </w:rPr>
+      </w:pPr>
+      <w:r>
+        <w:rPr>
+          <w:rFonts w:ascii="Times New Roman" w:hAnsi="Times New Roman"/>
+          <w:sz w:val="24"/>
+          <w:szCs w:val="24"/>
+          <w:lang w:val="es-ES"/>
+        </w:rPr>
+        <w:t xml:space="preserve">La empresa Somos Sistemas C.A fue fundada en el año 2011, esta nace </w:t>
+      </w:r>
+      <w:r>
+        <w:rPr>
+          <w:rFonts w:ascii="Times New Roman" w:hAnsi="Times New Roman"/>
+          <w:sz w:val="24"/>
+          <w:szCs w:val="24"/>
+          <w:lang w:val="es-ES"/>
+        </w:rPr>
+        <w:t xml:space="preserve">por iniciativa de 4 jóvenes de llevar a cabo una idea de negocios basada en brindar calidad de servicio en las áreas de informática y tecnología,  soporte técnico, asesoría y distribución de sistemas administrativos, facturación, nomina, contabilidad, gestión de restaurantes, condominios, instalar y configurar circuitos cerrados de televisión. </w:t>
+      </w:r>
+      <w:r>
+        <w:rPr>
+          <w:rFonts w:ascii="Times New Roman" w:hAnsi="Times New Roman"/>
+          <w:sz w:val="24"/>
+          <w:szCs w:val="24"/>
+          <w:lang w:val="es-ES"/>
+        </w:rPr>
+        <w:t xml:space="preserve"> En sus inicios la empresa estaba ubicada en la </w:t>
+      </w:r>
+      <w:r>
+        <w:rPr>
+          <w:rFonts w:ascii="Times New Roman" w:hAnsi="Times New Roman"/>
+          <w:sz w:val="24"/>
+          <w:szCs w:val="24"/>
+          <w:lang w:val="es-ES"/>
+        </w:rPr>
+        <w:t>Urb. Costa Azul. C.C. Bayside. Piso 1. Of. ML-6. Porlamar, Isla de Margarita, Venezuela</w:t>
+      </w:r>
+      <w:r>
+        <w:rPr>
+          <w:rFonts w:ascii="Times New Roman" w:hAnsi="Times New Roman"/>
+          <w:sz w:val="24"/>
+          <w:szCs w:val="24"/>
+          <w:lang w:val="es-ES"/>
+        </w:rPr>
+        <w:t>.</w:t>
+      </w:r>
+    </w:p>
+    <w:p>
+      <w:pPr>
+        <w:jc w:val="both"/>
+        <w:rPr>
+          <w:rFonts w:ascii="Times New Roman" w:hAnsi="Times New Roman"/>
+          <w:sz w:val="24"/>
+          <w:szCs w:val="24"/>
+          <w:lang w:val="es-ES"/>
+        </w:rPr>
+      </w:pPr>
+      <w:r>
+        <w:rPr>
+          <w:rFonts w:ascii="Times New Roman" w:hAnsi="Times New Roman"/>
+          <w:sz w:val="24"/>
+          <w:szCs w:val="24"/>
+          <w:lang w:val="es-ES"/>
+        </w:rPr>
+        <w:t>La empresa comienza con la venta de impresoras fiscales, cajas registradoras, distribución y soporte técnico del Sistema A2, Instalación de Sistemas Administrativos, instalación de redes, servidores y soporte técnico en plataforma Windows, Cámaras de Seguridad, controles de acceso y asistencias.</w:t>
+      </w:r>
+      <w:r>
+        <w:rPr>
+          <w:rFonts w:ascii="Times New Roman" w:hAnsi="Times New Roman"/>
+          <w:sz w:val="24"/>
+          <w:szCs w:val="24"/>
+          <w:lang w:val="es-ES"/>
+        </w:rPr>
+        <w:t xml:space="preserve"> </w:t>
+      </w:r>
+      <w:r>
+        <w:rPr>
+          <w:rFonts w:ascii="Times New Roman" w:hAnsi="Times New Roman"/>
+          <w:sz w:val="24"/>
+          <w:szCs w:val="24"/>
+          <w:lang w:val="es-ES"/>
+        </w:rPr>
+        <w:t xml:space="preserve">Entre los logros alcanzados podemos enumerar Instalación del sistema para emisión de certificados médicos de conducir, sistemas para el control de contribuyentes Alcaldía de Maneiro, Sistema de gestión Clínica en la Clínica de Juan Griego, entre otros, etc. </w:t>
+      </w:r>
+    </w:p>
+    <w:p>
+      <w:pPr>
+        <w:jc w:val="both"/>
+        <w:rPr>
+          <w:rFonts w:ascii="Times New Roman" w:hAnsi="Times New Roman"/>
+          <w:sz w:val="24"/>
+          <w:szCs w:val="24"/>
+          <w:lang w:val="es-ES"/>
+        </w:rPr>
+      </w:pPr>
+      <w:r>
+        <w:rPr>
+          <w:rFonts w:ascii="Times New Roman" w:hAnsi="Times New Roman"/>
+          <w:sz w:val="24"/>
+          <w:szCs w:val="24"/>
+          <w:lang w:val="es-ES"/>
+        </w:rPr>
+        <w:t xml:space="preserve">Posteriormente surge el proyecto de desarrollar su propio software administrativo en el año 2014, </w:t>
+      </w:r>
+    </w:p>
+    <w:p>
+      <w:pPr>
+        <w:rPr>
+          <w:lang w:val="es-ES"/>
+        </w:rPr>
+      </w:pPr>
+    </w:p>
     <w:p>
       <w:pPr>
         <w:pStyle w:val="Ttulo3"/>
@@ -3638,6 +3636,66 @@
       </w:r>
       <w:bookmarkEnd w:id="11"/>
     </w:p>
+    <w:p/>
+    <w:p>
+      <w:r>
+        <w:rPr>
+          <w:noProof/>
+          <w:lang w:val="en-US"/>
+        </w:rPr>
+        <w:lastRenderedPageBreak/>
+        <w:drawing>
+          <wp:inline distT="0" distB="0" distL="0" distR="0" wp14:anchorId="22E94AE3" wp14:editId="6AEA9FDC">
+            <wp:extent cx="5252085" cy="3198489"/>
+            <wp:effectExtent l="0" t="0" r="5715" b="2540"/>
+            <wp:docPr id="1" name="Imagen 1"/>
+            <wp:cNvGraphicFramePr>
+              <a:graphicFrameLocks xmlns:a="http://schemas.openxmlformats.org/drawingml/2006/main" noChangeAspect="1"/>
+            </wp:cNvGraphicFramePr>
+            <a:graphic xmlns:a="http://schemas.openxmlformats.org/drawingml/2006/main">
+              <a:graphicData uri="http://schemas.openxmlformats.org/drawingml/2006/picture">
+                <pic:pic xmlns:pic="http://schemas.openxmlformats.org/drawingml/2006/picture">
+                  <pic:nvPicPr>
+                    <pic:cNvPr id="1" name="organigrama.png"/>
+                    <pic:cNvPicPr/>
+                  </pic:nvPicPr>
+                  <pic:blipFill>
+                    <a:blip r:embed="rId10">
+                      <a:extLst>
+                        <a:ext uri="{28A0092B-C50C-407E-A947-70E740481C1C}">
+                          <a14:useLocalDpi xmlns:a14="http://schemas.microsoft.com/office/drawing/2010/main" val="0"/>
+                        </a:ext>
+                      </a:extLst>
+                    </a:blip>
+                    <a:stretch>
+                      <a:fillRect/>
+                    </a:stretch>
+                  </pic:blipFill>
+                  <pic:spPr>
+                    <a:xfrm>
+                      <a:off x="0" y="0"/>
+                      <a:ext cx="5252085" cy="3198489"/>
+                    </a:xfrm>
+                    <a:prstGeom prst="rect">
+                      <a:avLst/>
+                    </a:prstGeom>
+                  </pic:spPr>
+                </pic:pic>
+              </a:graphicData>
+            </a:graphic>
+          </wp:inline>
+        </w:drawing>
+      </w:r>
+    </w:p>
+    <w:p>
+      <w:pPr>
+        <w:jc w:val="center"/>
+      </w:pPr>
+      <w:r>
+        <w:t>Fuente: Somos Sistemas C.A</w:t>
+      </w:r>
+    </w:p>
+    <w:p/>
     <w:p>
       <w:pPr>
         <w:pStyle w:val="Ttulo2"/>
@@ -3728,7 +3786,6 @@
         </w:rPr>
       </w:pPr>
       <w:bookmarkStart w:id="18" w:name="_Toc25832383"/>
-      <w:proofErr w:type="spellStart"/>
       <w:r>
         <w:rPr>
           <w:lang w:val="es-ES"/>
@@ -3736,7 +3793,6 @@
         <w:t>Justificacion</w:t>
       </w:r>
       <w:bookmarkEnd w:id="18"/>
-      <w:proofErr w:type="spellEnd"/>
     </w:p>
     <w:p>
       <w:pPr>
@@ -3899,7 +3955,7 @@
 </file>
 
 <file path=word/endnotes.xml><?xml version="1.0" encoding="utf-8"?>
-<w:endnotes xmlns:wpc="http://schemas.microsoft.com/office/word/2010/wordprocessingCanvas" xmlns:mc="http://schemas.openxmlformats.org/markup-compatibility/2006" xmlns:o="urn:schemas-microsoft-com:office:office" xmlns:r="http://schemas.openxmlformats.org/officeDocument/2006/relationships" xmlns:m="http://schemas.openxmlformats.org/officeDocument/2006/math" xmlns:v="urn:schemas-microsoft-com:vml" xmlns:wp14="http://schemas.microsoft.com/office/word/2010/wordprocessingDrawing" xmlns:wp="http://schemas.openxmlformats.org/drawingml/2006/wordprocessingDrawing" xmlns:w10="urn:schemas-microsoft-com:office:word" xmlns:w="http://schemas.openxmlformats.org/wordprocessingml/2006/main" xmlns:w14="http://schemas.microsoft.com/office/word/2010/wordml" xmlns:wpg="http://schemas.microsoft.com/office/word/2010/wordprocessingGroup" xmlns:wpi="http://schemas.microsoft.com/office/word/2010/wordprocessingInk" xmlns:wne="http://schemas.microsoft.com/office/word/2006/wordml" xmlns:wps="http://schemas.microsoft.com/office/word/2010/wordprocessingShape" mc:Ignorable="w14 wp14">
+<w:endnotes xmlns:wpc="http://schemas.microsoft.com/office/word/2010/wordprocessingCanvas" xmlns:cx="http://schemas.microsoft.com/office/drawing/2014/chartex" xmlns:mc="http://schemas.openxmlformats.org/markup-compatibility/2006" xmlns:o="urn:schemas-microsoft-com:office:office" xmlns:r="http://schemas.openxmlformats.org/officeDocument/2006/relationships" xmlns:m="http://schemas.openxmlformats.org/officeDocument/2006/math" xmlns:v="urn:schemas-microsoft-com:vml" xmlns:wp14="http://schemas.microsoft.com/office/word/2010/wordprocessingDrawing" xmlns:wp="http://schemas.openxmlformats.org/drawingml/2006/wordprocessingDrawing" xmlns:w10="urn:schemas-microsoft-com:office:word" xmlns:w="http://schemas.openxmlformats.org/wordprocessingml/2006/main" xmlns:w14="http://schemas.microsoft.com/office/word/2010/wordml" xmlns:w15="http://schemas.microsoft.com/office/word/2012/wordml" xmlns:w16se="http://schemas.microsoft.com/office/word/2015/wordml/symex" xmlns:wpg="http://schemas.microsoft.com/office/word/2010/wordprocessingGroup" xmlns:wpi="http://schemas.microsoft.com/office/word/2010/wordprocessingInk" xmlns:wne="http://schemas.microsoft.com/office/word/2006/wordml" xmlns:wps="http://schemas.microsoft.com/office/word/2010/wordprocessingShape" mc:Ignorable="w14 w15 w16se wp14">
   <w:endnote w:type="separator" w:id="-1">
     <w:p>
       <w:pPr>
@@ -3924,7 +3980,7 @@
 </file>
 
 <file path=word/footer1.xml><?xml version="1.0" encoding="utf-8"?>
-<w:ftr xmlns:wpc="http://schemas.microsoft.com/office/word/2010/wordprocessingCanvas" xmlns:mc="http://schemas.openxmlformats.org/markup-compatibility/2006" xmlns:o="urn:schemas-microsoft-com:office:office" xmlns:r="http://schemas.openxmlformats.org/officeDocument/2006/relationships" xmlns:m="http://schemas.openxmlformats.org/officeDocument/2006/math" xmlns:v="urn:schemas-microsoft-com:vml" xmlns:wp14="http://schemas.microsoft.com/office/word/2010/wordprocessingDrawing" xmlns:wp="http://schemas.openxmlformats.org/drawingml/2006/wordprocessingDrawing" xmlns:w10="urn:schemas-microsoft-com:office:word" xmlns:w="http://schemas.openxmlformats.org/wordprocessingml/2006/main" xmlns:w14="http://schemas.microsoft.com/office/word/2010/wordml" xmlns:wpg="http://schemas.microsoft.com/office/word/2010/wordprocessingGroup" xmlns:wpi="http://schemas.microsoft.com/office/word/2010/wordprocessingInk" xmlns:wne="http://schemas.microsoft.com/office/word/2006/wordml" xmlns:wps="http://schemas.microsoft.com/office/word/2010/wordprocessingShape" mc:Ignorable="w14 wp14">
+<w:ftr xmlns:wpc="http://schemas.microsoft.com/office/word/2010/wordprocessingCanvas" xmlns:cx="http://schemas.microsoft.com/office/drawing/2014/chartex" xmlns:mc="http://schemas.openxmlformats.org/markup-compatibility/2006" xmlns:o="urn:schemas-microsoft-com:office:office" xmlns:r="http://schemas.openxmlformats.org/officeDocument/2006/relationships" xmlns:m="http://schemas.openxmlformats.org/officeDocument/2006/math" xmlns:v="urn:schemas-microsoft-com:vml" xmlns:wp14="http://schemas.microsoft.com/office/word/2010/wordprocessingDrawing" xmlns:wp="http://schemas.openxmlformats.org/drawingml/2006/wordprocessingDrawing" xmlns:w10="urn:schemas-microsoft-com:office:word" xmlns:w="http://schemas.openxmlformats.org/wordprocessingml/2006/main" xmlns:w14="http://schemas.microsoft.com/office/word/2010/wordml" xmlns:w15="http://schemas.microsoft.com/office/word/2012/wordml" xmlns:w16se="http://schemas.microsoft.com/office/word/2015/wordml/symex" xmlns:wpg="http://schemas.microsoft.com/office/word/2010/wordprocessingGroup" xmlns:wpi="http://schemas.microsoft.com/office/word/2010/wordprocessingInk" xmlns:wne="http://schemas.microsoft.com/office/word/2006/wordml" xmlns:wps="http://schemas.microsoft.com/office/word/2010/wordprocessingShape" mc:Ignorable="w14 w15 w16se wp14">
   <w:sdt>
     <w:sdtPr>
       <w:id w:val="1839571579"/>
@@ -3933,6 +3989,7 @@
         <w:docPartUnique/>
       </w:docPartObj>
     </w:sdtPr>
+    <w:sdtEndPr/>
     <w:sdtContent>
       <w:p>
         <w:pPr>
@@ -3975,7 +4032,7 @@
 </file>
 
 <file path=word/footer2.xml><?xml version="1.0" encoding="utf-8"?>
-<w:ftr xmlns:wpc="http://schemas.microsoft.com/office/word/2010/wordprocessingCanvas" xmlns:mc="http://schemas.openxmlformats.org/markup-compatibility/2006" xmlns:o="urn:schemas-microsoft-com:office:office" xmlns:r="http://schemas.openxmlformats.org/officeDocument/2006/relationships" xmlns:m="http://schemas.openxmlformats.org/officeDocument/2006/math" xmlns:v="urn:schemas-microsoft-com:vml" xmlns:wp14="http://schemas.microsoft.com/office/word/2010/wordprocessingDrawing" xmlns:wp="http://schemas.openxmlformats.org/drawingml/2006/wordprocessingDrawing" xmlns:w10="urn:schemas-microsoft-com:office:word" xmlns:w="http://schemas.openxmlformats.org/wordprocessingml/2006/main" xmlns:w14="http://schemas.microsoft.com/office/word/2010/wordml" xmlns:wpg="http://schemas.microsoft.com/office/word/2010/wordprocessingGroup" xmlns:wpi="http://schemas.microsoft.com/office/word/2010/wordprocessingInk" xmlns:wne="http://schemas.microsoft.com/office/word/2006/wordml" xmlns:wps="http://schemas.microsoft.com/office/word/2010/wordprocessingShape" mc:Ignorable="w14 wp14">
+<w:ftr xmlns:wpc="http://schemas.microsoft.com/office/word/2010/wordprocessingCanvas" xmlns:cx="http://schemas.microsoft.com/office/drawing/2014/chartex" xmlns:mc="http://schemas.openxmlformats.org/markup-compatibility/2006" xmlns:o="urn:schemas-microsoft-com:office:office" xmlns:r="http://schemas.openxmlformats.org/officeDocument/2006/relationships" xmlns:m="http://schemas.openxmlformats.org/officeDocument/2006/math" xmlns:v="urn:schemas-microsoft-com:vml" xmlns:wp14="http://schemas.microsoft.com/office/word/2010/wordprocessingDrawing" xmlns:wp="http://schemas.openxmlformats.org/drawingml/2006/wordprocessingDrawing" xmlns:w10="urn:schemas-microsoft-com:office:word" xmlns:w="http://schemas.openxmlformats.org/wordprocessingml/2006/main" xmlns:w14="http://schemas.microsoft.com/office/word/2010/wordml" xmlns:w15="http://schemas.microsoft.com/office/word/2012/wordml" xmlns:w16se="http://schemas.microsoft.com/office/word/2015/wordml/symex" xmlns:wpg="http://schemas.microsoft.com/office/word/2010/wordprocessingGroup" xmlns:wpi="http://schemas.microsoft.com/office/word/2010/wordprocessingInk" xmlns:wne="http://schemas.microsoft.com/office/word/2006/wordml" xmlns:wps="http://schemas.microsoft.com/office/word/2010/wordprocessingShape" mc:Ignorable="w14 w15 w16se wp14">
   <w:sdt>
     <w:sdtPr>
       <w:id w:val="808062057"/>
@@ -3984,6 +4041,7 @@
         <w:docPartUnique/>
       </w:docPartObj>
     </w:sdtPr>
+    <w:sdtEndPr/>
     <w:sdtContent>
       <w:p>
         <w:pPr>
@@ -4026,7 +4084,7 @@
 </file>
 
 <file path=word/footnotes.xml><?xml version="1.0" encoding="utf-8"?>
-<w:footnotes xmlns:wpc="http://schemas.microsoft.com/office/word/2010/wordprocessingCanvas" xmlns:mc="http://schemas.openxmlformats.org/markup-compatibility/2006" xmlns:o="urn:schemas-microsoft-com:office:office" xmlns:r="http://schemas.openxmlformats.org/officeDocument/2006/relationships" xmlns:m="http://schemas.openxmlformats.org/officeDocument/2006/math" xmlns:v="urn:schemas-microsoft-com:vml" xmlns:wp14="http://schemas.microsoft.com/office/word/2010/wordprocessingDrawing" xmlns:wp="http://schemas.openxmlformats.org/drawingml/2006/wordprocessingDrawing" xmlns:w10="urn:schemas-microsoft-com:office:word" xmlns:w="http://schemas.openxmlformats.org/wordprocessingml/2006/main" xmlns:w14="http://schemas.microsoft.com/office/word/2010/wordml" xmlns:wpg="http://schemas.microsoft.com/office/word/2010/wordprocessingGroup" xmlns:wpi="http://schemas.microsoft.com/office/word/2010/wordprocessingInk" xmlns:wne="http://schemas.microsoft.com/office/word/2006/wordml" xmlns:wps="http://schemas.microsoft.com/office/word/2010/wordprocessingShape" mc:Ignorable="w14 wp14">
+<w:footnotes xmlns:wpc="http://schemas.microsoft.com/office/word/2010/wordprocessingCanvas" xmlns:cx="http://schemas.microsoft.com/office/drawing/2014/chartex" xmlns:mc="http://schemas.openxmlformats.org/markup-compatibility/2006" xmlns:o="urn:schemas-microsoft-com:office:office" xmlns:r="http://schemas.openxmlformats.org/officeDocument/2006/relationships" xmlns:m="http://schemas.openxmlformats.org/officeDocument/2006/math" xmlns:v="urn:schemas-microsoft-com:vml" xmlns:wp14="http://schemas.microsoft.com/office/word/2010/wordprocessingDrawing" xmlns:wp="http://schemas.openxmlformats.org/drawingml/2006/wordprocessingDrawing" xmlns:w10="urn:schemas-microsoft-com:office:word" xmlns:w="http://schemas.openxmlformats.org/wordprocessingml/2006/main" xmlns:w14="http://schemas.microsoft.com/office/word/2010/wordml" xmlns:w15="http://schemas.microsoft.com/office/word/2012/wordml" xmlns:w16se="http://schemas.microsoft.com/office/word/2015/wordml/symex" xmlns:wpg="http://schemas.microsoft.com/office/word/2010/wordprocessingGroup" xmlns:wpi="http://schemas.microsoft.com/office/word/2010/wordprocessingInk" xmlns:wne="http://schemas.microsoft.com/office/word/2006/wordml" xmlns:wps="http://schemas.microsoft.com/office/word/2010/wordprocessingShape" mc:Ignorable="w14 w15 w16se wp14">
   <w:footnote w:type="separator" w:id="-1">
     <w:p>
       <w:pPr>
@@ -4051,7 +4109,7 @@
 </file>
 
 <file path=word/styles.xml><?xml version="1.0" encoding="utf-8"?>
-<w:styles xmlns:mc="http://schemas.openxmlformats.org/markup-compatibility/2006" xmlns:r="http://schemas.openxmlformats.org/officeDocument/2006/relationships" xmlns:w="http://schemas.openxmlformats.org/wordprocessingml/2006/main" xmlns:w14="http://schemas.microsoft.com/office/word/2010/wordml" mc:Ignorable="w14">
+<w:styles xmlns:mc="http://schemas.openxmlformats.org/markup-compatibility/2006" xmlns:r="http://schemas.openxmlformats.org/officeDocument/2006/relationships" xmlns:w="http://schemas.openxmlformats.org/wordprocessingml/2006/main" xmlns:w14="http://schemas.microsoft.com/office/word/2010/wordml" xmlns:w15="http://schemas.microsoft.com/office/word/2012/wordml" xmlns:w16se="http://schemas.microsoft.com/office/word/2015/wordml/symex" mc:Ignorable="w14 w15 w16se">
   <w:docDefaults>
     <w:rPrDefault>
       <w:rPr>
@@ -4067,144 +4125,378 @@
       </w:pPr>
     </w:pPrDefault>
   </w:docDefaults>
-  <w:latentStyles w:defLockedState="0" w:defUIPriority="99" w:defSemiHidden="1" w:defUnhideWhenUsed="1" w:defQFormat="0" w:count="267">
-    <w:lsdException w:name="Normal" w:semiHidden="0" w:uiPriority="0" w:unhideWhenUsed="0" w:qFormat="1"/>
-    <w:lsdException w:name="heading 1" w:semiHidden="0" w:uiPriority="9" w:unhideWhenUsed="0" w:qFormat="1"/>
-    <w:lsdException w:name="heading 2" w:uiPriority="9" w:qFormat="1"/>
-    <w:lsdException w:name="heading 3" w:uiPriority="9" w:qFormat="1"/>
-    <w:lsdException w:name="heading 4" w:uiPriority="9" w:qFormat="1"/>
-    <w:lsdException w:name="heading 5" w:uiPriority="9" w:qFormat="1"/>
-    <w:lsdException w:name="heading 6" w:uiPriority="9" w:qFormat="1"/>
-    <w:lsdException w:name="heading 7" w:uiPriority="9" w:qFormat="1"/>
-    <w:lsdException w:name="heading 8" w:uiPriority="9" w:qFormat="1"/>
-    <w:lsdException w:name="heading 9" w:uiPriority="9" w:qFormat="1"/>
-    <w:lsdException w:name="toc 1" w:uiPriority="39"/>
-    <w:lsdException w:name="toc 2" w:uiPriority="39"/>
-    <w:lsdException w:name="toc 3" w:uiPriority="39"/>
-    <w:lsdException w:name="toc 4" w:uiPriority="39"/>
-    <w:lsdException w:name="toc 5" w:uiPriority="39"/>
-    <w:lsdException w:name="toc 6" w:uiPriority="39"/>
-    <w:lsdException w:name="toc 7" w:uiPriority="39"/>
-    <w:lsdException w:name="toc 8" w:uiPriority="39"/>
-    <w:lsdException w:name="toc 9" w:uiPriority="39"/>
-    <w:lsdException w:name="caption" w:uiPriority="35" w:qFormat="1"/>
-    <w:lsdException w:name="Title" w:semiHidden="0" w:uiPriority="10" w:unhideWhenUsed="0" w:qFormat="1"/>
-    <w:lsdException w:name="Default Paragraph Font" w:uiPriority="1"/>
-    <w:lsdException w:name="Subtitle" w:semiHidden="0" w:uiPriority="11" w:unhideWhenUsed="0" w:qFormat="1"/>
-    <w:lsdException w:name="Strong" w:semiHidden="0" w:uiPriority="22" w:unhideWhenUsed="0" w:qFormat="1"/>
-    <w:lsdException w:name="Emphasis" w:semiHidden="0" w:uiPriority="20" w:unhideWhenUsed="0" w:qFormat="1"/>
-    <w:lsdException w:name="Table Grid" w:semiHidden="0" w:uiPriority="59" w:unhideWhenUsed="0"/>
-    <w:lsdException w:name="Placeholder Text" w:unhideWhenUsed="0"/>
-    <w:lsdException w:name="No Spacing" w:semiHidden="0" w:uiPriority="1" w:unhideWhenUsed="0" w:qFormat="1"/>
-    <w:lsdException w:name="Light Shading" w:semiHidden="0" w:uiPriority="60" w:unhideWhenUsed="0"/>
-    <w:lsdException w:name="Light List" w:semiHidden="0" w:uiPriority="61" w:unhideWhenUsed="0"/>
-    <w:lsdException w:name="Light Grid" w:semiHidden="0" w:uiPriority="62" w:unhideWhenUsed="0"/>
-    <w:lsdException w:name="Medium Shading 1" w:semiHidden="0" w:uiPriority="63" w:unhideWhenUsed="0"/>
-    <w:lsdException w:name="Medium Shading 2" w:semiHidden="0" w:uiPriority="64" w:unhideWhenUsed="0"/>
-    <w:lsdException w:name="Medium List 1" w:semiHidden="0" w:uiPriority="65" w:unhideWhenUsed="0"/>
-    <w:lsdException w:name="Medium List 2" w:semiHidden="0" w:uiPriority="66" w:unhideWhenUsed="0"/>
-    <w:lsdException w:name="Medium Grid 1" w:semiHidden="0" w:uiPriority="67" w:unhideWhenUsed="0"/>
-    <w:lsdException w:name="Medium Grid 2" w:semiHidden="0" w:uiPriority="68" w:unhideWhenUsed="0"/>
-    <w:lsdException w:name="Medium Grid 3" w:semiHidden="0" w:uiPriority="69" w:unhideWhenUsed="0"/>
-    <w:lsdException w:name="Dark List" w:semiHidden="0" w:uiPriority="70" w:unhideWhenUsed="0"/>
-    <w:lsdException w:name="Colorful Shading" w:semiHidden="0" w:uiPriority="71" w:unhideWhenUsed="0"/>
-    <w:lsdException w:name="Colorful List" w:semiHidden="0" w:uiPriority="72" w:unhideWhenUsed="0"/>
-    <w:lsdException w:name="Colorful Grid" w:semiHidden="0" w:uiPriority="73" w:unhideWhenUsed="0"/>
-    <w:lsdException w:name="Light Shading Accent 1" w:semiHidden="0" w:uiPriority="60" w:unhideWhenUsed="0"/>
-    <w:lsdException w:name="Light List Accent 1" w:semiHidden="0" w:uiPriority="61" w:unhideWhenUsed="0"/>
-    <w:lsdException w:name="Light Grid Accent 1" w:semiHidden="0" w:uiPriority="62" w:unhideWhenUsed="0"/>
-    <w:lsdException w:name="Medium Shading 1 Accent 1" w:semiHidden="0" w:uiPriority="63" w:unhideWhenUsed="0"/>
-    <w:lsdException w:name="Medium Shading 2 Accent 1" w:semiHidden="0" w:uiPriority="64" w:unhideWhenUsed="0"/>
-    <w:lsdException w:name="Medium List 1 Accent 1" w:semiHidden="0" w:uiPriority="65" w:unhideWhenUsed="0"/>
-    <w:lsdException w:name="Revision" w:unhideWhenUsed="0"/>
-    <w:lsdException w:name="List Paragraph" w:semiHidden="0" w:uiPriority="34" w:unhideWhenUsed="0" w:qFormat="1"/>
-    <w:lsdException w:name="Quote" w:semiHidden="0" w:uiPriority="29" w:unhideWhenUsed="0" w:qFormat="1"/>
-    <w:lsdException w:name="Intense Quote" w:semiHidden="0" w:uiPriority="30" w:unhideWhenUsed="0" w:qFormat="1"/>
-    <w:lsdException w:name="Medium List 2 Accent 1" w:semiHidden="0" w:uiPriority="66" w:unhideWhenUsed="0"/>
-    <w:lsdException w:name="Medium Grid 1 Accent 1" w:semiHidden="0" w:uiPriority="67" w:unhideWhenUsed="0"/>
-    <w:lsdException w:name="Medium Grid 2 Accent 1" w:semiHidden="0" w:uiPriority="68" w:unhideWhenUsed="0"/>
-    <w:lsdException w:name="Medium Grid 3 Accent 1" w:semiHidden="0" w:uiPriority="69" w:unhideWhenUsed="0"/>
-    <w:lsdException w:name="Dark List Accent 1" w:semiHidden="0" w:uiPriority="70" w:unhideWhenUsed="0"/>
-    <w:lsdException w:name="Colorful Shading Accent 1" w:semiHidden="0" w:uiPriority="71" w:unhideWhenUsed="0"/>
-    <w:lsdException w:name="Colorful List Accent 1" w:semiHidden="0" w:uiPriority="72" w:unhideWhenUsed="0"/>
-    <w:lsdException w:name="Colorful Grid Accent 1" w:semiHidden="0" w:uiPriority="73" w:unhideWhenUsed="0"/>
-    <w:lsdException w:name="Light Shading Accent 2" w:semiHidden="0" w:uiPriority="60" w:unhideWhenUsed="0"/>
-    <w:lsdException w:name="Light List Accent 2" w:semiHidden="0" w:uiPriority="61" w:unhideWhenUsed="0"/>
-    <w:lsdException w:name="Light Grid Accent 2" w:semiHidden="0" w:uiPriority="62" w:unhideWhenUsed="0"/>
-    <w:lsdException w:name="Medium Shading 1 Accent 2" w:semiHidden="0" w:uiPriority="63" w:unhideWhenUsed="0"/>
-    <w:lsdException w:name="Medium Shading 2 Accent 2" w:semiHidden="0" w:uiPriority="64" w:unhideWhenUsed="0"/>
-    <w:lsdException w:name="Medium List 1 Accent 2" w:semiHidden="0" w:uiPriority="65" w:unhideWhenUsed="0"/>
-    <w:lsdException w:name="Medium List 2 Accent 2" w:semiHidden="0" w:uiPriority="66" w:unhideWhenUsed="0"/>
-    <w:lsdException w:name="Medium Grid 1 Accent 2" w:semiHidden="0" w:uiPriority="67" w:unhideWhenUsed="0"/>
-    <w:lsdException w:name="Medium Grid 2 Accent 2" w:semiHidden="0" w:uiPriority="68" w:unhideWhenUsed="0"/>
-    <w:lsdException w:name="Medium Grid 3 Accent 2" w:semiHidden="0" w:uiPriority="69" w:unhideWhenUsed="0"/>
-    <w:lsdException w:name="Dark List Accent 2" w:semiHidden="0" w:uiPriority="70" w:unhideWhenUsed="0"/>
-    <w:lsdException w:name="Colorful Shading Accent 2" w:semiHidden="0" w:uiPriority="71" w:unhideWhenUsed="0"/>
-    <w:lsdException w:name="Colorful List Accent 2" w:semiHidden="0" w:uiPriority="72" w:unhideWhenUsed="0"/>
-    <w:lsdException w:name="Colorful Grid Accent 2" w:semiHidden="0" w:uiPriority="73" w:unhideWhenUsed="0"/>
-    <w:lsdException w:name="Light Shading Accent 3" w:semiHidden="0" w:uiPriority="60" w:unhideWhenUsed="0"/>
-    <w:lsdException w:name="Light List Accent 3" w:semiHidden="0" w:uiPriority="61" w:unhideWhenUsed="0"/>
-    <w:lsdException w:name="Light Grid Accent 3" w:semiHidden="0" w:uiPriority="62" w:unhideWhenUsed="0"/>
-    <w:lsdException w:name="Medium Shading 1 Accent 3" w:semiHidden="0" w:uiPriority="63" w:unhideWhenUsed="0"/>
-    <w:lsdException w:name="Medium Shading 2 Accent 3" w:semiHidden="0" w:uiPriority="64" w:unhideWhenUsed="0"/>
-    <w:lsdException w:name="Medium List 1 Accent 3" w:semiHidden="0" w:uiPriority="65" w:unhideWhenUsed="0"/>
-    <w:lsdException w:name="Medium List 2 Accent 3" w:semiHidden="0" w:uiPriority="66" w:unhideWhenUsed="0"/>
-    <w:lsdException w:name="Medium Grid 1 Accent 3" w:semiHidden="0" w:uiPriority="67" w:unhideWhenUsed="0"/>
-    <w:lsdException w:name="Medium Grid 2 Accent 3" w:semiHidden="0" w:uiPriority="68" w:unhideWhenUsed="0"/>
-    <w:lsdException w:name="Medium Grid 3 Accent 3" w:semiHidden="0" w:uiPriority="69" w:unhideWhenUsed="0"/>
-    <w:lsdException w:name="Dark List Accent 3" w:semiHidden="0" w:uiPriority="70" w:unhideWhenUsed="0"/>
-    <w:lsdException w:name="Colorful Shading Accent 3" w:semiHidden="0" w:uiPriority="71" w:unhideWhenUsed="0"/>
-    <w:lsdException w:name="Colorful List Accent 3" w:semiHidden="0" w:uiPriority="72" w:unhideWhenUsed="0"/>
-    <w:lsdException w:name="Colorful Grid Accent 3" w:semiHidden="0" w:uiPriority="73" w:unhideWhenUsed="0"/>
-    <w:lsdException w:name="Light Shading Accent 4" w:semiHidden="0" w:uiPriority="60" w:unhideWhenUsed="0"/>
-    <w:lsdException w:name="Light List Accent 4" w:semiHidden="0" w:uiPriority="61" w:unhideWhenUsed="0"/>
-    <w:lsdException w:name="Light Grid Accent 4" w:semiHidden="0" w:uiPriority="62" w:unhideWhenUsed="0"/>
-    <w:lsdException w:name="Medium Shading 1 Accent 4" w:semiHidden="0" w:uiPriority="63" w:unhideWhenUsed="0"/>
-    <w:lsdException w:name="Medium Shading 2 Accent 4" w:semiHidden="0" w:uiPriority="64" w:unhideWhenUsed="0"/>
-    <w:lsdException w:name="Medium List 1 Accent 4" w:semiHidden="0" w:uiPriority="65" w:unhideWhenUsed="0"/>
-    <w:lsdException w:name="Medium List 2 Accent 4" w:semiHidden="0" w:uiPriority="66" w:unhideWhenUsed="0"/>
-    <w:lsdException w:name="Medium Grid 1 Accent 4" w:semiHidden="0" w:uiPriority="67" w:unhideWhenUsed="0"/>
-    <w:lsdException w:name="Medium Grid 2 Accent 4" w:semiHidden="0" w:uiPriority="68" w:unhideWhenUsed="0"/>
-    <w:lsdException w:name="Medium Grid 3 Accent 4" w:semiHidden="0" w:uiPriority="69" w:unhideWhenUsed="0"/>
-    <w:lsdException w:name="Dark List Accent 4" w:semiHidden="0" w:uiPriority="70" w:unhideWhenUsed="0"/>
-    <w:lsdException w:name="Colorful Shading Accent 4" w:semiHidden="0" w:uiPriority="71" w:unhideWhenUsed="0"/>
-    <w:lsdException w:name="Colorful List Accent 4" w:semiHidden="0" w:uiPriority="72" w:unhideWhenUsed="0"/>
-    <w:lsdException w:name="Colorful Grid Accent 4" w:semiHidden="0" w:uiPriority="73" w:unhideWhenUsed="0"/>
-    <w:lsdException w:name="Light Shading Accent 5" w:semiHidden="0" w:uiPriority="60" w:unhideWhenUsed="0"/>
-    <w:lsdException w:name="Light List Accent 5" w:semiHidden="0" w:uiPriority="61" w:unhideWhenUsed="0"/>
-    <w:lsdException w:name="Light Grid Accent 5" w:semiHidden="0" w:uiPriority="62" w:unhideWhenUsed="0"/>
-    <w:lsdException w:name="Medium Shading 1 Accent 5" w:semiHidden="0" w:uiPriority="63" w:unhideWhenUsed="0"/>
-    <w:lsdException w:name="Medium Shading 2 Accent 5" w:semiHidden="0" w:uiPriority="64" w:unhideWhenUsed="0"/>
-    <w:lsdException w:name="Medium List 1 Accent 5" w:semiHidden="0" w:uiPriority="65" w:unhideWhenUsed="0"/>
-    <w:lsdException w:name="Medium List 2 Accent 5" w:semiHidden="0" w:uiPriority="66" w:unhideWhenUsed="0"/>
-    <w:lsdException w:name="Medium Grid 1 Accent 5" w:semiHidden="0" w:uiPriority="67" w:unhideWhenUsed="0"/>
-    <w:lsdException w:name="Medium Grid 2 Accent 5" w:semiHidden="0" w:uiPriority="68" w:unhideWhenUsed="0"/>
-    <w:lsdException w:name="Medium Grid 3 Accent 5" w:semiHidden="0" w:uiPriority="69" w:unhideWhenUsed="0"/>
-    <w:lsdException w:name="Dark List Accent 5" w:semiHidden="0" w:uiPriority="70" w:unhideWhenUsed="0"/>
-    <w:lsdException w:name="Colorful Shading Accent 5" w:semiHidden="0" w:uiPriority="71" w:unhideWhenUsed="0"/>
-    <w:lsdException w:name="Colorful List Accent 5" w:semiHidden="0" w:uiPriority="72" w:unhideWhenUsed="0"/>
-    <w:lsdException w:name="Colorful Grid Accent 5" w:semiHidden="0" w:uiPriority="73" w:unhideWhenUsed="0"/>
-    <w:lsdException w:name="Light Shading Accent 6" w:semiHidden="0" w:uiPriority="60" w:unhideWhenUsed="0"/>
-    <w:lsdException w:name="Light List Accent 6" w:semiHidden="0" w:uiPriority="61" w:unhideWhenUsed="0"/>
-    <w:lsdException w:name="Light Grid Accent 6" w:semiHidden="0" w:uiPriority="62" w:unhideWhenUsed="0"/>
-    <w:lsdException w:name="Medium Shading 1 Accent 6" w:semiHidden="0" w:uiPriority="63" w:unhideWhenUsed="0"/>
-    <w:lsdException w:name="Medium Shading 2 Accent 6" w:semiHidden="0" w:uiPriority="64" w:unhideWhenUsed="0"/>
-    <w:lsdException w:name="Medium List 1 Accent 6" w:semiHidden="0" w:uiPriority="65" w:unhideWhenUsed="0"/>
-    <w:lsdException w:name="Medium List 2 Accent 6" w:semiHidden="0" w:uiPriority="66" w:unhideWhenUsed="0"/>
-    <w:lsdException w:name="Medium Grid 1 Accent 6" w:semiHidden="0" w:uiPriority="67" w:unhideWhenUsed="0"/>
-    <w:lsdException w:name="Medium Grid 2 Accent 6" w:semiHidden="0" w:uiPriority="68" w:unhideWhenUsed="0"/>
-    <w:lsdException w:name="Medium Grid 3 Accent 6" w:semiHidden="0" w:uiPriority="69" w:unhideWhenUsed="0"/>
-    <w:lsdException w:name="Dark List Accent 6" w:semiHidden="0" w:uiPriority="70" w:unhideWhenUsed="0"/>
-    <w:lsdException w:name="Colorful Shading Accent 6" w:semiHidden="0" w:uiPriority="71" w:unhideWhenUsed="0"/>
-    <w:lsdException w:name="Colorful List Accent 6" w:semiHidden="0" w:uiPriority="72" w:unhideWhenUsed="0"/>
-    <w:lsdException w:name="Colorful Grid Accent 6" w:semiHidden="0" w:uiPriority="73" w:unhideWhenUsed="0"/>
-    <w:lsdException w:name="Subtle Emphasis" w:semiHidden="0" w:uiPriority="19" w:unhideWhenUsed="0" w:qFormat="1"/>
-    <w:lsdException w:name="Intense Emphasis" w:semiHidden="0" w:uiPriority="21" w:unhideWhenUsed="0" w:qFormat="1"/>
-    <w:lsdException w:name="Subtle Reference" w:semiHidden="0" w:uiPriority="31" w:unhideWhenUsed="0" w:qFormat="1"/>
-    <w:lsdException w:name="Intense Reference" w:semiHidden="0" w:uiPriority="32" w:unhideWhenUsed="0" w:qFormat="1"/>
-    <w:lsdException w:name="Book Title" w:semiHidden="0" w:uiPriority="33" w:unhideWhenUsed="0" w:qFormat="1"/>
-    <w:lsdException w:name="Bibliography" w:uiPriority="37"/>
-    <w:lsdException w:name="TOC Heading" w:uiPriority="39" w:qFormat="1"/>
+  <w:latentStyles w:defLockedState="0" w:defUIPriority="99" w:defSemiHidden="0" w:defUnhideWhenUsed="0" w:defQFormat="0" w:count="371">
+    <w:lsdException w:name="Normal" w:uiPriority="0" w:qFormat="1"/>
+    <w:lsdException w:name="heading 1" w:uiPriority="9" w:qFormat="1"/>
+    <w:lsdException w:name="heading 2" w:semiHidden="1" w:uiPriority="9" w:unhideWhenUsed="1" w:qFormat="1"/>
+    <w:lsdException w:name="heading 3" w:semiHidden="1" w:uiPriority="9" w:unhideWhenUsed="1" w:qFormat="1"/>
+    <w:lsdException w:name="heading 4" w:semiHidden="1" w:uiPriority="9" w:unhideWhenUsed="1" w:qFormat="1"/>
+    <w:lsdException w:name="heading 5" w:semiHidden="1" w:uiPriority="9" w:unhideWhenUsed="1" w:qFormat="1"/>
+    <w:lsdException w:name="heading 6" w:semiHidden="1" w:uiPriority="9" w:unhideWhenUsed="1" w:qFormat="1"/>
+    <w:lsdException w:name="heading 7" w:semiHidden="1" w:uiPriority="9" w:unhideWhenUsed="1" w:qFormat="1"/>
+    <w:lsdException w:name="heading 8" w:semiHidden="1" w:uiPriority="9" w:unhideWhenUsed="1" w:qFormat="1"/>
+    <w:lsdException w:name="heading 9" w:semiHidden="1" w:uiPriority="9" w:unhideWhenUsed="1" w:qFormat="1"/>
+    <w:lsdException w:name="index 1" w:semiHidden="1" w:unhideWhenUsed="1"/>
+    <w:lsdException w:name="index 2" w:semiHidden="1" w:unhideWhenUsed="1"/>
+    <w:lsdException w:name="index 3" w:semiHidden="1" w:unhideWhenUsed="1"/>
+    <w:lsdException w:name="index 4" w:semiHidden="1" w:unhideWhenUsed="1"/>
+    <w:lsdException w:name="index 5" w:semiHidden="1" w:unhideWhenUsed="1"/>
+    <w:lsdException w:name="index 6" w:semiHidden="1" w:unhideWhenUsed="1"/>
+    <w:lsdException w:name="index 7" w:semiHidden="1" w:unhideWhenUsed="1"/>
+    <w:lsdException w:name="index 8" w:semiHidden="1" w:unhideWhenUsed="1"/>
+    <w:lsdException w:name="index 9" w:semiHidden="1" w:unhideWhenUsed="1"/>
+    <w:lsdException w:name="toc 1" w:semiHidden="1" w:uiPriority="39" w:unhideWhenUsed="1"/>
+    <w:lsdException w:name="toc 2" w:semiHidden="1" w:uiPriority="39" w:unhideWhenUsed="1"/>
+    <w:lsdException w:name="toc 3" w:semiHidden="1" w:uiPriority="39" w:unhideWhenUsed="1"/>
+    <w:lsdException w:name="toc 4" w:semiHidden="1" w:uiPriority="39" w:unhideWhenUsed="1"/>
+    <w:lsdException w:name="toc 5" w:semiHidden="1" w:uiPriority="39" w:unhideWhenUsed="1"/>
+    <w:lsdException w:name="toc 6" w:semiHidden="1" w:uiPriority="39" w:unhideWhenUsed="1"/>
+    <w:lsdException w:name="toc 7" w:semiHidden="1" w:uiPriority="39" w:unhideWhenUsed="1"/>
+    <w:lsdException w:name="toc 8" w:semiHidden="1" w:uiPriority="39" w:unhideWhenUsed="1"/>
+    <w:lsdException w:name="toc 9" w:semiHidden="1" w:uiPriority="39" w:unhideWhenUsed="1"/>
+    <w:lsdException w:name="Normal Indent" w:semiHidden="1" w:unhideWhenUsed="1"/>
+    <w:lsdException w:name="footnote text" w:semiHidden="1" w:unhideWhenUsed="1"/>
+    <w:lsdException w:name="annotation text" w:semiHidden="1" w:unhideWhenUsed="1"/>
+    <w:lsdException w:name="header" w:semiHidden="1" w:unhideWhenUsed="1"/>
+    <w:lsdException w:name="footer" w:semiHidden="1" w:unhideWhenUsed="1"/>
+    <w:lsdException w:name="index heading" w:semiHidden="1" w:unhideWhenUsed="1"/>
+    <w:lsdException w:name="caption" w:semiHidden="1" w:uiPriority="35" w:unhideWhenUsed="1" w:qFormat="1"/>
+    <w:lsdException w:name="table of figures" w:semiHidden="1" w:unhideWhenUsed="1"/>
+    <w:lsdException w:name="envelope address" w:semiHidden="1" w:unhideWhenUsed="1"/>
+    <w:lsdException w:name="envelope return" w:semiHidden="1" w:unhideWhenUsed="1"/>
+    <w:lsdException w:name="footnote reference" w:semiHidden="1" w:unhideWhenUsed="1"/>
+    <w:lsdException w:name="annotation reference" w:semiHidden="1" w:unhideWhenUsed="1"/>
+    <w:lsdException w:name="line number" w:semiHidden="1" w:unhideWhenUsed="1"/>
+    <w:lsdException w:name="page number" w:semiHidden="1" w:unhideWhenUsed="1"/>
+    <w:lsdException w:name="endnote reference" w:semiHidden="1" w:unhideWhenUsed="1"/>
+    <w:lsdException w:name="endnote text" w:semiHidden="1" w:unhideWhenUsed="1"/>
+    <w:lsdException w:name="table of authorities" w:semiHidden="1" w:unhideWhenUsed="1"/>
+    <w:lsdException w:name="macro" w:semiHidden="1" w:unhideWhenUsed="1"/>
+    <w:lsdException w:name="toa heading" w:semiHidden="1" w:unhideWhenUsed="1"/>
+    <w:lsdException w:name="List" w:semiHidden="1" w:unhideWhenUsed="1"/>
+    <w:lsdException w:name="List Bullet" w:semiHidden="1" w:unhideWhenUsed="1"/>
+    <w:lsdException w:name="List Number" w:semiHidden="1" w:unhideWhenUsed="1"/>
+    <w:lsdException w:name="List 2" w:semiHidden="1" w:unhideWhenUsed="1"/>
+    <w:lsdException w:name="List 3" w:semiHidden="1" w:unhideWhenUsed="1"/>
+    <w:lsdException w:name="List 4" w:semiHidden="1" w:unhideWhenUsed="1"/>
+    <w:lsdException w:name="List 5" w:semiHidden="1" w:unhideWhenUsed="1"/>
+    <w:lsdException w:name="List Bullet 2" w:semiHidden="1" w:unhideWhenUsed="1"/>
+    <w:lsdException w:name="List Bullet 3" w:semiHidden="1" w:unhideWhenUsed="1"/>
+    <w:lsdException w:name="List Bullet 4" w:semiHidden="1" w:unhideWhenUsed="1"/>
+    <w:lsdException w:name="List Bullet 5" w:semiHidden="1" w:unhideWhenUsed="1"/>
+    <w:lsdException w:name="List Number 2" w:semiHidden="1" w:unhideWhenUsed="1"/>
+    <w:lsdException w:name="List Number 3" w:semiHidden="1" w:unhideWhenUsed="1"/>
+    <w:lsdException w:name="List Number 4" w:semiHidden="1" w:unhideWhenUsed="1"/>
+    <w:lsdException w:name="List Number 5" w:semiHidden="1" w:unhideWhenUsed="1"/>
+    <w:lsdException w:name="Title" w:uiPriority="10" w:qFormat="1"/>
+    <w:lsdException w:name="Closing" w:semiHidden="1" w:unhideWhenUsed="1"/>
+    <w:lsdException w:name="Signature" w:semiHidden="1" w:unhideWhenUsed="1"/>
+    <w:lsdException w:name="Default Paragraph Font" w:semiHidden="1" w:uiPriority="1" w:unhideWhenUsed="1"/>
+    <w:lsdException w:name="Body Text" w:semiHidden="1" w:unhideWhenUsed="1"/>
+    <w:lsdException w:name="Body Text Indent" w:semiHidden="1" w:unhideWhenUsed="1"/>
+    <w:lsdException w:name="List Continue" w:semiHidden="1" w:unhideWhenUsed="1"/>
+    <w:lsdException w:name="List Continue 2" w:semiHidden="1" w:unhideWhenUsed="1"/>
+    <w:lsdException w:name="List Continue 3" w:semiHidden="1" w:unhideWhenUsed="1"/>
+    <w:lsdException w:name="List Continue 4" w:semiHidden="1" w:unhideWhenUsed="1"/>
+    <w:lsdException w:name="List Continue 5" w:semiHidden="1" w:unhideWhenUsed="1"/>
+    <w:lsdException w:name="Message Header" w:semiHidden="1" w:unhideWhenUsed="1"/>
+    <w:lsdException w:name="Subtitle" w:uiPriority="11" w:qFormat="1"/>
+    <w:lsdException w:name="Salutation" w:semiHidden="1" w:unhideWhenUsed="1"/>
+    <w:lsdException w:name="Date" w:semiHidden="1" w:unhideWhenUsed="1"/>
+    <w:lsdException w:name="Body Text First Indent" w:semiHidden="1" w:unhideWhenUsed="1"/>
+    <w:lsdException w:name="Body Text First Indent 2" w:semiHidden="1" w:unhideWhenUsed="1"/>
+    <w:lsdException w:name="Note Heading" w:semiHidden="1" w:unhideWhenUsed="1"/>
+    <w:lsdException w:name="Body Text 2" w:semiHidden="1" w:unhideWhenUsed="1"/>
+    <w:lsdException w:name="Body Text 3" w:semiHidden="1" w:unhideWhenUsed="1"/>
+    <w:lsdException w:name="Body Text Indent 2" w:semiHidden="1" w:unhideWhenUsed="1"/>
+    <w:lsdException w:name="Body Text Indent 3" w:semiHidden="1" w:unhideWhenUsed="1"/>
+    <w:lsdException w:name="Block Text" w:semiHidden="1" w:unhideWhenUsed="1"/>
+    <w:lsdException w:name="Hyperlink" w:semiHidden="1" w:unhideWhenUsed="1"/>
+    <w:lsdException w:name="FollowedHyperlink" w:semiHidden="1" w:unhideWhenUsed="1"/>
+    <w:lsdException w:name="Strong" w:uiPriority="22" w:qFormat="1"/>
+    <w:lsdException w:name="Emphasis" w:uiPriority="20" w:qFormat="1"/>
+    <w:lsdException w:name="Document Map" w:semiHidden="1" w:unhideWhenUsed="1"/>
+    <w:lsdException w:name="Plain Text" w:semiHidden="1" w:unhideWhenUsed="1"/>
+    <w:lsdException w:name="E-mail Signature" w:semiHidden="1" w:unhideWhenUsed="1"/>
+    <w:lsdException w:name="HTML Top of Form" w:semiHidden="1" w:unhideWhenUsed="1"/>
+    <w:lsdException w:name="HTML Bottom of Form" w:semiHidden="1" w:unhideWhenUsed="1"/>
+    <w:lsdException w:name="Normal (Web)" w:semiHidden="1" w:unhideWhenUsed="1"/>
+    <w:lsdException w:name="HTML Acronym" w:semiHidden="1" w:unhideWhenUsed="1"/>
+    <w:lsdException w:name="HTML Address" w:semiHidden="1" w:unhideWhenUsed="1"/>
+    <w:lsdException w:name="HTML Cite" w:semiHidden="1" w:unhideWhenUsed="1"/>
+    <w:lsdException w:name="HTML Code" w:semiHidden="1" w:unhideWhenUsed="1"/>
+    <w:lsdException w:name="HTML Definition" w:semiHidden="1" w:unhideWhenUsed="1"/>
+    <w:lsdException w:name="HTML Keyboard" w:semiHidden="1" w:unhideWhenUsed="1"/>
+    <w:lsdException w:name="HTML Preformatted" w:semiHidden="1" w:unhideWhenUsed="1"/>
+    <w:lsdException w:name="HTML Sample" w:semiHidden="1" w:unhideWhenUsed="1"/>
+    <w:lsdException w:name="HTML Typewriter" w:semiHidden="1" w:unhideWhenUsed="1"/>
+    <w:lsdException w:name="HTML Variable" w:semiHidden="1" w:unhideWhenUsed="1"/>
+    <w:lsdException w:name="Normal Table" w:semiHidden="1" w:unhideWhenUsed="1"/>
+    <w:lsdException w:name="annotation subject" w:semiHidden="1" w:unhideWhenUsed="1"/>
+    <w:lsdException w:name="No List" w:semiHidden="1" w:unhideWhenUsed="1"/>
+    <w:lsdException w:name="Outline List 1" w:semiHidden="1" w:unhideWhenUsed="1"/>
+    <w:lsdException w:name="Outline List 2" w:semiHidden="1" w:unhideWhenUsed="1"/>
+    <w:lsdException w:name="Outline List 3" w:semiHidden="1" w:unhideWhenUsed="1"/>
+    <w:lsdException w:name="Table Simple 1" w:semiHidden="1" w:unhideWhenUsed="1"/>
+    <w:lsdException w:name="Table Simple 2" w:semiHidden="1" w:unhideWhenUsed="1"/>
+    <w:lsdException w:name="Table Simple 3" w:semiHidden="1" w:unhideWhenUsed="1"/>
+    <w:lsdException w:name="Table Classic 1" w:semiHidden="1" w:unhideWhenUsed="1"/>
+    <w:lsdException w:name="Table Classic 2" w:semiHidden="1" w:unhideWhenUsed="1"/>
+    <w:lsdException w:name="Table Classic 3" w:semiHidden="1" w:unhideWhenUsed="1"/>
+    <w:lsdException w:name="Table Classic 4" w:semiHidden="1" w:unhideWhenUsed="1"/>
+    <w:lsdException w:name="Table Colorful 1" w:semiHidden="1" w:unhideWhenUsed="1"/>
+    <w:lsdException w:name="Table Colorful 2" w:semiHidden="1" w:unhideWhenUsed="1"/>
+    <w:lsdException w:name="Table Colorful 3" w:semiHidden="1" w:unhideWhenUsed="1"/>
+    <w:lsdException w:name="Table Columns 1" w:semiHidden="1" w:unhideWhenUsed="1"/>
+    <w:lsdException w:name="Table Columns 2" w:semiHidden="1" w:unhideWhenUsed="1"/>
+    <w:lsdException w:name="Table Columns 3" w:semiHidden="1" w:unhideWhenUsed="1"/>
+    <w:lsdException w:name="Table Columns 4" w:semiHidden="1" w:unhideWhenUsed="1"/>
+    <w:lsdException w:name="Table Columns 5" w:semiHidden="1" w:unhideWhenUsed="1"/>
+    <w:lsdException w:name="Table Grid 1" w:semiHidden="1" w:unhideWhenUsed="1"/>
+    <w:lsdException w:name="Table Grid 2" w:semiHidden="1" w:unhideWhenUsed="1"/>
+    <w:lsdException w:name="Table Grid 3" w:semiHidden="1" w:unhideWhenUsed="1"/>
+    <w:lsdException w:name="Table Grid 4" w:semiHidden="1" w:unhideWhenUsed="1"/>
+    <w:lsdException w:name="Table Grid 5" w:semiHidden="1" w:unhideWhenUsed="1"/>
+    <w:lsdException w:name="Table Grid 6" w:semiHidden="1" w:unhideWhenUsed="1"/>
+    <w:lsdException w:name="Table Grid 7" w:semiHidden="1" w:unhideWhenUsed="1"/>
+    <w:lsdException w:name="Table Grid 8" w:semiHidden="1" w:unhideWhenUsed="1"/>
+    <w:lsdException w:name="Table List 1" w:semiHidden="1" w:unhideWhenUsed="1"/>
+    <w:lsdException w:name="Table List 2" w:semiHidden="1" w:unhideWhenUsed="1"/>
+    <w:lsdException w:name="Table List 3" w:semiHidden="1" w:unhideWhenUsed="1"/>
+    <w:lsdException w:name="Table List 4" w:semiHidden="1" w:unhideWhenUsed="1"/>
+    <w:lsdException w:name="Table List 5" w:semiHidden="1" w:unhideWhenUsed="1"/>
+    <w:lsdException w:name="Table List 6" w:semiHidden="1" w:unhideWhenUsed="1"/>
+    <w:lsdException w:name="Table List 7" w:semiHidden="1" w:unhideWhenUsed="1"/>
+    <w:lsdException w:name="Table List 8" w:semiHidden="1" w:unhideWhenUsed="1"/>
+    <w:lsdException w:name="Table 3D effects 1" w:semiHidden="1" w:unhideWhenUsed="1"/>
+    <w:lsdException w:name="Table 3D effects 2" w:semiHidden="1" w:unhideWhenUsed="1"/>
+    <w:lsdException w:name="Table 3D effects 3" w:semiHidden="1" w:unhideWhenUsed="1"/>
+    <w:lsdException w:name="Table Contemporary" w:semiHidden="1" w:unhideWhenUsed="1"/>
+    <w:lsdException w:name="Table Elegant" w:semiHidden="1" w:unhideWhenUsed="1"/>
+    <w:lsdException w:name="Table Professional" w:semiHidden="1" w:unhideWhenUsed="1"/>
+    <w:lsdException w:name="Table Subtle 1" w:semiHidden="1" w:unhideWhenUsed="1"/>
+    <w:lsdException w:name="Table Subtle 2" w:semiHidden="1" w:unhideWhenUsed="1"/>
+    <w:lsdException w:name="Table Web 1" w:semiHidden="1" w:unhideWhenUsed="1"/>
+    <w:lsdException w:name="Table Web 2" w:semiHidden="1" w:unhideWhenUsed="1"/>
+    <w:lsdException w:name="Table Web 3" w:semiHidden="1" w:unhideWhenUsed="1"/>
+    <w:lsdException w:name="Balloon Text" w:semiHidden="1" w:unhideWhenUsed="1"/>
+    <w:lsdException w:name="Table Grid" w:uiPriority="59"/>
+    <w:lsdException w:name="Table Theme" w:semiHidden="1" w:unhideWhenUsed="1"/>
+    <w:lsdException w:name="Placeholder Text" w:semiHidden="1"/>
+    <w:lsdException w:name="No Spacing" w:uiPriority="1" w:qFormat="1"/>
+    <w:lsdException w:name="Light Shading" w:uiPriority="60"/>
+    <w:lsdException w:name="Light List" w:uiPriority="61"/>
+    <w:lsdException w:name="Light Grid" w:uiPriority="62"/>
+    <w:lsdException w:name="Medium Shading 1" w:uiPriority="63"/>
+    <w:lsdException w:name="Medium Shading 2" w:uiPriority="64"/>
+    <w:lsdException w:name="Medium List 1" w:uiPriority="65"/>
+    <w:lsdException w:name="Medium List 2" w:uiPriority="66"/>
+    <w:lsdException w:name="Medium Grid 1" w:uiPriority="67"/>
+    <w:lsdException w:name="Medium Grid 2" w:uiPriority="68"/>
+    <w:lsdException w:name="Medium Grid 3" w:uiPriority="69"/>
+    <w:lsdException w:name="Dark List" w:uiPriority="70"/>
+    <w:lsdException w:name="Colorful Shading" w:uiPriority="71"/>
+    <w:lsdException w:name="Colorful List" w:uiPriority="72"/>
+    <w:lsdException w:name="Colorful Grid" w:uiPriority="73"/>
+    <w:lsdException w:name="Light Shading Accent 1" w:uiPriority="60"/>
+    <w:lsdException w:name="Light List Accent 1" w:uiPriority="61"/>
+    <w:lsdException w:name="Light Grid Accent 1" w:uiPriority="62"/>
+    <w:lsdException w:name="Medium Shading 1 Accent 1" w:uiPriority="63"/>
+    <w:lsdException w:name="Medium Shading 2 Accent 1" w:uiPriority="64"/>
+    <w:lsdException w:name="Medium List 1 Accent 1" w:uiPriority="65"/>
+    <w:lsdException w:name="Revision" w:semiHidden="1"/>
+    <w:lsdException w:name="List Paragraph" w:uiPriority="34" w:qFormat="1"/>
+    <w:lsdException w:name="Quote" w:uiPriority="29" w:qFormat="1"/>
+    <w:lsdException w:name="Intense Quote" w:uiPriority="30" w:qFormat="1"/>
+    <w:lsdException w:name="Medium List 2 Accent 1" w:uiPriority="66"/>
+    <w:lsdException w:name="Medium Grid 1 Accent 1" w:uiPriority="67"/>
+    <w:lsdException w:name="Medium Grid 2 Accent 1" w:uiPriority="68"/>
+    <w:lsdException w:name="Medium Grid 3 Accent 1" w:uiPriority="69"/>
+    <w:lsdException w:name="Dark List Accent 1" w:uiPriority="70"/>
+    <w:lsdException w:name="Colorful Shading Accent 1" w:uiPriority="71"/>
+    <w:lsdException w:name="Colorful List Accent 1" w:uiPriority="72"/>
+    <w:lsdException w:name="Colorful Grid Accent 1" w:uiPriority="73"/>
+    <w:lsdException w:name="Light Shading Accent 2" w:uiPriority="60"/>
+    <w:lsdException w:name="Light List Accent 2" w:uiPriority="61"/>
+    <w:lsdException w:name="Light Grid Accent 2" w:uiPriority="62"/>
+    <w:lsdException w:name="Medium Shading 1 Accent 2" w:uiPriority="63"/>
+    <w:lsdException w:name="Medium Shading 2 Accent 2" w:uiPriority="64"/>
+    <w:lsdException w:name="Medium List 1 Accent 2" w:uiPriority="65"/>
+    <w:lsdException w:name="Medium List 2 Accent 2" w:uiPriority="66"/>
+    <w:lsdException w:name="Medium Grid 1 Accent 2" w:uiPriority="67"/>
+    <w:lsdException w:name="Medium Grid 2 Accent 2" w:uiPriority="68"/>
+    <w:lsdException w:name="Medium Grid 3 Accent 2" w:uiPriority="69"/>
+    <w:lsdException w:name="Dark List Accent 2" w:uiPriority="70"/>
+    <w:lsdException w:name="Colorful Shading Accent 2" w:uiPriority="71"/>
+    <w:lsdException w:name="Colorful List Accent 2" w:uiPriority="72"/>
+    <w:lsdException w:name="Colorful Grid Accent 2" w:uiPriority="73"/>
+    <w:lsdException w:name="Light Shading Accent 3" w:uiPriority="60"/>
+    <w:lsdException w:name="Light List Accent 3" w:uiPriority="61"/>
+    <w:lsdException w:name="Light Grid Accent 3" w:uiPriority="62"/>
+    <w:lsdException w:name="Medium Shading 1 Accent 3" w:uiPriority="63"/>
+    <w:lsdException w:name="Medium Shading 2 Accent 3" w:uiPriority="64"/>
+    <w:lsdException w:name="Medium List 1 Accent 3" w:uiPriority="65"/>
+    <w:lsdException w:name="Medium List 2 Accent 3" w:uiPriority="66"/>
+    <w:lsdException w:name="Medium Grid 1 Accent 3" w:uiPriority="67"/>
+    <w:lsdException w:name="Medium Grid 2 Accent 3" w:uiPriority="68"/>
+    <w:lsdException w:name="Medium Grid 3 Accent 3" w:uiPriority="69"/>
+    <w:lsdException w:name="Dark List Accent 3" w:uiPriority="70"/>
+    <w:lsdException w:name="Colorful Shading Accent 3" w:uiPriority="71"/>
+    <w:lsdException w:name="Colorful List Accent 3" w:uiPriority="72"/>
+    <w:lsdException w:name="Colorful Grid Accent 3" w:uiPriority="73"/>
+    <w:lsdException w:name="Light Shading Accent 4" w:uiPriority="60"/>
+    <w:lsdException w:name="Light List Accent 4" w:uiPriority="61"/>
+    <w:lsdException w:name="Light Grid Accent 4" w:uiPriority="62"/>
+    <w:lsdException w:name="Medium Shading 1 Accent 4" w:uiPriority="63"/>
+    <w:lsdException w:name="Medium Shading 2 Accent 4" w:uiPriority="64"/>
+    <w:lsdException w:name="Medium List 1 Accent 4" w:uiPriority="65"/>
+    <w:lsdException w:name="Medium List 2 Accent 4" w:uiPriority="66"/>
+    <w:lsdException w:name="Medium Grid 1 Accent 4" w:uiPriority="67"/>
+    <w:lsdException w:name="Medium Grid 2 Accent 4" w:uiPriority="68"/>
+    <w:lsdException w:name="Medium Grid 3 Accent 4" w:uiPriority="69"/>
+    <w:lsdException w:name="Dark List Accent 4" w:uiPriority="70"/>
+    <w:lsdException w:name="Colorful Shading Accent 4" w:uiPriority="71"/>
+    <w:lsdException w:name="Colorful List Accent 4" w:uiPriority="72"/>
+    <w:lsdException w:name="Colorful Grid Accent 4" w:uiPriority="73"/>
+    <w:lsdException w:name="Light Shading Accent 5" w:uiPriority="60"/>
+    <w:lsdException w:name="Light List Accent 5" w:uiPriority="61"/>
+    <w:lsdException w:name="Light Grid Accent 5" w:uiPriority="62"/>
+    <w:lsdException w:name="Medium Shading 1 Accent 5" w:uiPriority="63"/>
+    <w:lsdException w:name="Medium Shading 2 Accent 5" w:uiPriority="64"/>
+    <w:lsdException w:name="Medium List 1 Accent 5" w:uiPriority="65"/>
+    <w:lsdException w:name="Medium List 2 Accent 5" w:uiPriority="66"/>
+    <w:lsdException w:name="Medium Grid 1 Accent 5" w:uiPriority="67"/>
+    <w:lsdException w:name="Medium Grid 2 Accent 5" w:uiPriority="68"/>
+    <w:lsdException w:name="Medium Grid 3 Accent 5" w:uiPriority="69"/>
+    <w:lsdException w:name="Dark List Accent 5" w:uiPriority="70"/>
+    <w:lsdException w:name="Colorful Shading Accent 5" w:uiPriority="71"/>
+    <w:lsdException w:name="Colorful List Accent 5" w:uiPriority="72"/>
+    <w:lsdException w:name="Colorful Grid Accent 5" w:uiPriority="73"/>
+    <w:lsdException w:name="Light Shading Accent 6" w:uiPriority="60"/>
+    <w:lsdException w:name="Light List Accent 6" w:uiPriority="61"/>
+    <w:lsdException w:name="Light Grid Accent 6" w:uiPriority="62"/>
+    <w:lsdException w:name="Medium Shading 1 Accent 6" w:uiPriority="63"/>
+    <w:lsdException w:name="Medium Shading 2 Accent 6" w:uiPriority="64"/>
+    <w:lsdException w:name="Medium List 1 Accent 6" w:uiPriority="65"/>
+    <w:lsdException w:name="Medium List 2 Accent 6" w:uiPriority="66"/>
+    <w:lsdException w:name="Medium Grid 1 Accent 6" w:uiPriority="67"/>
+    <w:lsdException w:name="Medium Grid 2 Accent 6" w:uiPriority="68"/>
+    <w:lsdException w:name="Medium Grid 3 Accent 6" w:uiPriority="69"/>
+    <w:lsdException w:name="Dark List Accent 6" w:uiPriority="70"/>
+    <w:lsdException w:name="Colorful Shading Accent 6" w:uiPriority="71"/>
+    <w:lsdException w:name="Colorful List Accent 6" w:uiPriority="72"/>
+    <w:lsdException w:name="Colorful Grid Accent 6" w:uiPriority="73"/>
+    <w:lsdException w:name="Subtle Emphasis" w:uiPriority="19" w:qFormat="1"/>
+    <w:lsdException w:name="Intense Emphasis" w:uiPriority="21" w:qFormat="1"/>
+    <w:lsdException w:name="Subtle Reference" w:uiPriority="31" w:qFormat="1"/>
+    <w:lsdException w:name="Intense Reference" w:uiPriority="32" w:qFormat="1"/>
+    <w:lsdException w:name="Book Title" w:uiPriority="33" w:qFormat="1"/>
+    <w:lsdException w:name="Bibliography" w:semiHidden="1" w:uiPriority="37" w:unhideWhenUsed="1"/>
+    <w:lsdException w:name="TOC Heading" w:semiHidden="1" w:uiPriority="39" w:unhideWhenUsed="1" w:qFormat="1"/>
+    <w:lsdException w:name="Plain Table 1" w:uiPriority="41"/>
+    <w:lsdException w:name="Plain Table 2" w:uiPriority="42"/>
+    <w:lsdException w:name="Plain Table 3" w:uiPriority="43"/>
+    <w:lsdException w:name="Plain Table 4" w:uiPriority="44"/>
+    <w:lsdException w:name="Plain Table 5" w:uiPriority="45"/>
+    <w:lsdException w:name="Grid Table Light" w:uiPriority="40"/>
+    <w:lsdException w:name="Grid Table 1 Light" w:uiPriority="46"/>
+    <w:lsdException w:name="Grid Table 2" w:uiPriority="47"/>
+    <w:lsdException w:name="Grid Table 3" w:uiPriority="48"/>
+    <w:lsdException w:name="Grid Table 4" w:uiPriority="49"/>
+    <w:lsdException w:name="Grid Table 5 Dark" w:uiPriority="50"/>
+    <w:lsdException w:name="Grid Table 6 Colorful" w:uiPriority="51"/>
+    <w:lsdException w:name="Grid Table 7 Colorful" w:uiPriority="52"/>
+    <w:lsdException w:name="Grid Table 1 Light Accent 1" w:uiPriority="46"/>
+    <w:lsdException w:name="Grid Table 2 Accent 1" w:uiPriority="47"/>
+    <w:lsdException w:name="Grid Table 3 Accent 1" w:uiPriority="48"/>
+    <w:lsdException w:name="Grid Table 4 Accent 1" w:uiPriority="49"/>
+    <w:lsdException w:name="Grid Table 5 Dark Accent 1" w:uiPriority="50"/>
+    <w:lsdException w:name="Grid Table 6 Colorful Accent 1" w:uiPriority="51"/>
+    <w:lsdException w:name="Grid Table 7 Colorful Accent 1" w:uiPriority="52"/>
+    <w:lsdException w:name="Grid Table 1 Light Accent 2" w:uiPriority="46"/>
+    <w:lsdException w:name="Grid Table 2 Accent 2" w:uiPriority="47"/>
+    <w:lsdException w:name="Grid Table 3 Accent 2" w:uiPriority="48"/>
+    <w:lsdException w:name="Grid Table 4 Accent 2" w:uiPriority="49"/>
+    <w:lsdException w:name="Grid Table 5 Dark Accent 2" w:uiPriority="50"/>
+    <w:lsdException w:name="Grid Table 6 Colorful Accent 2" w:uiPriority="51"/>
+    <w:lsdException w:name="Grid Table 7 Colorful Accent 2" w:uiPriority="52"/>
+    <w:lsdException w:name="Grid Table 1 Light Accent 3" w:uiPriority="46"/>
+    <w:lsdException w:name="Grid Table 2 Accent 3" w:uiPriority="47"/>
+    <w:lsdException w:name="Grid Table 3 Accent 3" w:uiPriority="48"/>
+    <w:lsdException w:name="Grid Table 4 Accent 3" w:uiPriority="49"/>
+    <w:lsdException w:name="Grid Table 5 Dark Accent 3" w:uiPriority="50"/>
+    <w:lsdException w:name="Grid Table 6 Colorful Accent 3" w:uiPriority="51"/>
+    <w:lsdException w:name="Grid Table 7 Colorful Accent 3" w:uiPriority="52"/>
+    <w:lsdException w:name="Grid Table 1 Light Accent 4" w:uiPriority="46"/>
+    <w:lsdException w:name="Grid Table 2 Accent 4" w:uiPriority="47"/>
+    <w:lsdException w:name="Grid Table 3 Accent 4" w:uiPriority="48"/>
+    <w:lsdException w:name="Grid Table 4 Accent 4" w:uiPriority="49"/>
+    <w:lsdException w:name="Grid Table 5 Dark Accent 4" w:uiPriority="50"/>
+    <w:lsdException w:name="Grid Table 6 Colorful Accent 4" w:uiPriority="51"/>
+    <w:lsdException w:name="Grid Table 7 Colorful Accent 4" w:uiPriority="52"/>
+    <w:lsdException w:name="Grid Table 1 Light Accent 5" w:uiPriority="46"/>
+    <w:lsdException w:name="Grid Table 2 Accent 5" w:uiPriority="47"/>
+    <w:lsdException w:name="Grid Table 3 Accent 5" w:uiPriority="48"/>
+    <w:lsdException w:name="Grid Table 4 Accent 5" w:uiPriority="49"/>
+    <w:lsdException w:name="Grid Table 5 Dark Accent 5" w:uiPriority="50"/>
+    <w:lsdException w:name="Grid Table 6 Colorful Accent 5" w:uiPriority="51"/>
+    <w:lsdException w:name="Grid Table 7 Colorful Accent 5" w:uiPriority="52"/>
+    <w:lsdException w:name="Grid Table 1 Light Accent 6" w:uiPriority="46"/>
+    <w:lsdException w:name="Grid Table 2 Accent 6" w:uiPriority="47"/>
+    <w:lsdException w:name="Grid Table 3 Accent 6" w:uiPriority="48"/>
+    <w:lsdException w:name="Grid Table 4 Accent 6" w:uiPriority="49"/>
+    <w:lsdException w:name="Grid Table 5 Dark Accent 6" w:uiPriority="50"/>
+    <w:lsdException w:name="Grid Table 6 Colorful Accent 6" w:uiPriority="51"/>
+    <w:lsdException w:name="Grid Table 7 Colorful Accent 6" w:uiPriority="52"/>
+    <w:lsdException w:name="List Table 1 Light" w:uiPriority="46"/>
+    <w:lsdException w:name="List Table 2" w:uiPriority="47"/>
+    <w:lsdException w:name="List Table 3" w:uiPriority="48"/>
+    <w:lsdException w:name="List Table 4" w:uiPriority="49"/>
+    <w:lsdException w:name="List Table 5 Dark" w:uiPriority="50"/>
+    <w:lsdException w:name="List Table 6 Colorful" w:uiPriority="51"/>
+    <w:lsdException w:name="List Table 7 Colorful" w:uiPriority="52"/>
+    <w:lsdException w:name="List Table 1 Light Accent 1" w:uiPriority="46"/>
+    <w:lsdException w:name="List Table 2 Accent 1" w:uiPriority="47"/>
+    <w:lsdException w:name="List Table 3 Accent 1" w:uiPriority="48"/>
+    <w:lsdException w:name="List Table 4 Accent 1" w:uiPriority="49"/>
+    <w:lsdException w:name="List Table 5 Dark Accent 1" w:uiPriority="50"/>
+    <w:lsdException w:name="List Table 6 Colorful Accent 1" w:uiPriority="51"/>
+    <w:lsdException w:name="List Table 7 Colorful Accent 1" w:uiPriority="52"/>
+    <w:lsdException w:name="List Table 1 Light Accent 2" w:uiPriority="46"/>
+    <w:lsdException w:name="List Table 2 Accent 2" w:uiPriority="47"/>
+    <w:lsdException w:name="List Table 3 Accent 2" w:uiPriority="48"/>
+    <w:lsdException w:name="List Table 4 Accent 2" w:uiPriority="49"/>
+    <w:lsdException w:name="List Table 5 Dark Accent 2" w:uiPriority="50"/>
+    <w:lsdException w:name="List Table 6 Colorful Accent 2" w:uiPriority="51"/>
+    <w:lsdException w:name="List Table 7 Colorful Accent 2" w:uiPriority="52"/>
+    <w:lsdException w:name="List Table 1 Light Accent 3" w:uiPriority="46"/>
+    <w:lsdException w:name="List Table 2 Accent 3" w:uiPriority="47"/>
+    <w:lsdException w:name="List Table 3 Accent 3" w:uiPriority="48"/>
+    <w:lsdException w:name="List Table 4 Accent 3" w:uiPriority="49"/>
+    <w:lsdException w:name="List Table 5 Dark Accent 3" w:uiPriority="50"/>
+    <w:lsdException w:name="List Table 6 Colorful Accent 3" w:uiPriority="51"/>
+    <w:lsdException w:name="List Table 7 Colorful Accent 3" w:uiPriority="52"/>
+    <w:lsdException w:name="List Table 1 Light Accent 4" w:uiPriority="46"/>
+    <w:lsdException w:name="List Table 2 Accent 4" w:uiPriority="47"/>
+    <w:lsdException w:name="List Table 3 Accent 4" w:uiPriority="48"/>
+    <w:lsdException w:name="List Table 4 Accent 4" w:uiPriority="49"/>
+    <w:lsdException w:name="List Table 5 Dark Accent 4" w:uiPriority="50"/>
+    <w:lsdException w:name="List Table 6 Colorful Accent 4" w:uiPriority="51"/>
+    <w:lsdException w:name="List Table 7 Colorful Accent 4" w:uiPriority="52"/>
+    <w:lsdException w:name="List Table 1 Light Accent 5" w:uiPriority="46"/>
+    <w:lsdException w:name="List Table 2 Accent 5" w:uiPriority="47"/>
+    <w:lsdException w:name="List Table 3 Accent 5" w:uiPriority="48"/>
+    <w:lsdException w:name="List Table 4 Accent 5" w:uiPriority="49"/>
+    <w:lsdException w:name="List Table 5 Dark Accent 5" w:uiPriority="50"/>
+    <w:lsdException w:name="List Table 6 Colorful Accent 5" w:uiPriority="51"/>
+    <w:lsdException w:name="List Table 7 Colorful Accent 5" w:uiPriority="52"/>
+    <w:lsdException w:name="List Table 1 Light Accent 6" w:uiPriority="46"/>
+    <w:lsdException w:name="List Table 2 Accent 6" w:uiPriority="47"/>
+    <w:lsdException w:name="List Table 3 Accent 6" w:uiPriority="48"/>
+    <w:lsdException w:name="List Table 4 Accent 6" w:uiPriority="49"/>
+    <w:lsdException w:name="List Table 5 Dark Accent 6" w:uiPriority="50"/>
+    <w:lsdException w:name="List Table 6 Colorful Accent 6" w:uiPriority="51"/>
+    <w:lsdException w:name="List Table 7 Colorful Accent 6" w:uiPriority="52"/>
   </w:latentStyles>
   <w:style w:type="paragraph" w:default="1" w:styleId="Normal">
     <w:name w:val="Normal"/>
@@ -4374,492 +4666,7 @@
       <w:szCs w:val="28"/>
     </w:rPr>
   </w:style>
-  <w:style w:type="paragraph" w:styleId="TtulodeTDC">
-    <w:name w:val="TOC Heading"/>
-    <w:basedOn w:val="Ttulo1"/>
-    <w:next w:val="Normal"/>
-    <w:uiPriority w:val="39"/>
-    <w:unhideWhenUsed/>
-    <w:qFormat/>
-    <w:rsid w:val="0019092C"/>
-    <w:pPr>
-      <w:outlineLvl w:val="9"/>
-    </w:pPr>
-    <w:rPr>
-      <w:lang w:eastAsia="es-ES"/>
-    </w:rPr>
-  </w:style>
-  <w:style w:type="paragraph" w:styleId="TDC1">
-    <w:name w:val="toc 1"/>
-    <w:basedOn w:val="Normal"/>
-    <w:next w:val="Normal"/>
-    <w:autoRedefine/>
-    <w:uiPriority w:val="39"/>
-    <w:unhideWhenUsed/>
-    <w:rsid w:val="001227F5"/>
-    <w:pPr>
-      <w:spacing w:after="100"/>
-    </w:pPr>
-  </w:style>
-  <w:style w:type="character" w:styleId="Hipervnculo">
-    <w:name w:val="Hyperlink"/>
-    <w:basedOn w:val="Fuentedeprrafopredeter"/>
-    <w:uiPriority w:val="99"/>
-    <w:unhideWhenUsed/>
-    <w:rsid w:val="001227F5"/>
-    <w:rPr>
-      <w:color w:val="0000FF" w:themeColor="hyperlink"/>
-      <w:u w:val="single"/>
-    </w:rPr>
-  </w:style>
-  <w:style w:type="character" w:customStyle="1" w:styleId="Ttulo2Car">
-    <w:name w:val="Título 2 Car"/>
-    <w:basedOn w:val="Fuentedeprrafopredeter"/>
-    <w:link w:val="Ttulo2"/>
-    <w:uiPriority w:val="9"/>
-    <w:rsid w:val="00FF2007"/>
-    <w:rPr>
-      <w:rFonts w:ascii="Times New Roman" w:eastAsiaTheme="majorEastAsia" w:hAnsi="Times New Roman" w:cstheme="majorBidi"/>
-      <w:b/>
-      <w:bCs/>
-      <w:sz w:val="26"/>
-      <w:szCs w:val="26"/>
-      <w:lang w:val="es-VE"/>
-    </w:rPr>
-  </w:style>
-  <w:style w:type="character" w:customStyle="1" w:styleId="Ttulo3Car">
-    <w:name w:val="Título 3 Car"/>
-    <w:basedOn w:val="Fuentedeprrafopredeter"/>
-    <w:link w:val="Ttulo3"/>
-    <w:uiPriority w:val="9"/>
-    <w:rsid w:val="00FF2007"/>
-    <w:rPr>
-      <w:rFonts w:ascii="Times New Roman" w:eastAsiaTheme="majorEastAsia" w:hAnsi="Times New Roman" w:cstheme="majorBidi"/>
-      <w:b/>
-      <w:bCs/>
-      <w:color w:val="000000" w:themeColor="text1"/>
-      <w:sz w:val="24"/>
-      <w:lang w:val="es-VE"/>
-    </w:rPr>
-  </w:style>
-  <w:style w:type="paragraph" w:styleId="TDC2">
-    <w:name w:val="toc 2"/>
-    <w:basedOn w:val="Normal"/>
-    <w:next w:val="Normal"/>
-    <w:autoRedefine/>
-    <w:uiPriority w:val="39"/>
-    <w:unhideWhenUsed/>
-    <w:rsid w:val="00FF2007"/>
-    <w:pPr>
-      <w:spacing w:after="100"/>
-      <w:ind w:left="220"/>
-    </w:pPr>
-  </w:style>
-  <w:style w:type="paragraph" w:styleId="TDC3">
-    <w:name w:val="toc 3"/>
-    <w:basedOn w:val="Normal"/>
-    <w:next w:val="Normal"/>
-    <w:autoRedefine/>
-    <w:uiPriority w:val="39"/>
-    <w:unhideWhenUsed/>
-    <w:rsid w:val="00FF2007"/>
-    <w:pPr>
-      <w:spacing w:after="100"/>
-      <w:ind w:left="440"/>
-    </w:pPr>
-  </w:style>
-  <w:style w:type="paragraph" w:styleId="Encabezado">
-    <w:name w:val="header"/>
-    <w:basedOn w:val="Normal"/>
-    <w:link w:val="EncabezadoCar"/>
-    <w:uiPriority w:val="99"/>
-    <w:unhideWhenUsed/>
-    <w:rsid w:val="00AF4D33"/>
-    <w:pPr>
-      <w:tabs>
-        <w:tab w:val="center" w:pos="4513"/>
-        <w:tab w:val="right" w:pos="9026"/>
-      </w:tabs>
-      <w:spacing w:after="0" w:line="240" w:lineRule="auto"/>
-    </w:pPr>
-  </w:style>
-  <w:style w:type="character" w:customStyle="1" w:styleId="EncabezadoCar">
-    <w:name w:val="Encabezado Car"/>
-    <w:basedOn w:val="Fuentedeprrafopredeter"/>
-    <w:link w:val="Encabezado"/>
-    <w:uiPriority w:val="99"/>
-    <w:rsid w:val="00AF4D33"/>
-    <w:rPr>
-      <w:rFonts w:ascii="Calibri" w:eastAsia="Calibri" w:hAnsi="Calibri" w:cs="Times New Roman"/>
-      <w:lang w:val="es-VE"/>
-    </w:rPr>
-  </w:style>
-  <w:style w:type="paragraph" w:styleId="Piedepgina">
-    <w:name w:val="footer"/>
-    <w:basedOn w:val="Normal"/>
-    <w:link w:val="PiedepginaCar"/>
-    <w:uiPriority w:val="99"/>
-    <w:unhideWhenUsed/>
-    <w:rsid w:val="00AF4D33"/>
-    <w:pPr>
-      <w:tabs>
-        <w:tab w:val="center" w:pos="4513"/>
-        <w:tab w:val="right" w:pos="9026"/>
-      </w:tabs>
-      <w:spacing w:after="0" w:line="240" w:lineRule="auto"/>
-    </w:pPr>
-  </w:style>
-  <w:style w:type="character" w:customStyle="1" w:styleId="PiedepginaCar">
-    <w:name w:val="Pie de página Car"/>
-    <w:basedOn w:val="Fuentedeprrafopredeter"/>
-    <w:link w:val="Piedepgina"/>
-    <w:uiPriority w:val="99"/>
-    <w:rsid w:val="00AF4D33"/>
-    <w:rPr>
-      <w:rFonts w:ascii="Calibri" w:eastAsia="Calibri" w:hAnsi="Calibri" w:cs="Times New Roman"/>
-      <w:lang w:val="es-VE"/>
-    </w:rPr>
-  </w:style>
-  <w:style w:type="character" w:styleId="Hipervnculovisitado">
-    <w:name w:val="FollowedHyperlink"/>
-    <w:basedOn w:val="Fuentedeprrafopredeter"/>
-    <w:uiPriority w:val="99"/>
-    <w:semiHidden/>
-    <w:unhideWhenUsed/>
-    <w:rsid w:val="00C16E59"/>
-    <w:rPr>
-      <w:color w:val="800080" w:themeColor="followedHyperlink"/>
-      <w:u w:val="single"/>
-    </w:rPr>
-  </w:style>
-</w:styles>
-</file>
-
-<file path=word/stylesWithEffects.xml><?xml version="1.0" encoding="utf-8"?>
-<w:styles xmlns:wpc="http://schemas.microsoft.com/office/word/2010/wordprocessingCanvas" xmlns:mc="http://schemas.openxmlformats.org/markup-compatibility/2006" xmlns:o="urn:schemas-microsoft-com:office:office" xmlns:r="http://schemas.openxmlformats.org/officeDocument/2006/relationships" xmlns:m="http://schemas.openxmlformats.org/officeDocument/2006/math" xmlns:v="urn:schemas-microsoft-com:vml" xmlns:wp14="http://schemas.microsoft.com/office/word/2010/wordprocessingDrawing" xmlns:wp="http://schemas.openxmlformats.org/drawingml/2006/wordprocessingDrawing" xmlns:w10="urn:schemas-microsoft-com:office:word" xmlns:w="http://schemas.openxmlformats.org/wordprocessingml/2006/main" xmlns:w14="http://schemas.microsoft.com/office/word/2010/wordml" xmlns:wpg="http://schemas.microsoft.com/office/word/2010/wordprocessingGroup" xmlns:wpi="http://schemas.microsoft.com/office/word/2010/wordprocessingInk" xmlns:wne="http://schemas.microsoft.com/office/word/2006/wordml" xmlns:wps="http://schemas.microsoft.com/office/word/2010/wordprocessingShape" mc:Ignorable="w14 wp14">
-  <w:docDefaults>
-    <w:rPrDefault>
-      <w:rPr>
-        <w:rFonts w:asciiTheme="minorHAnsi" w:eastAsiaTheme="minorHAnsi" w:hAnsiTheme="minorHAnsi" w:cstheme="minorBidi"/>
-        <w:sz w:val="22"/>
-        <w:szCs w:val="22"/>
-        <w:lang w:val="es-ES" w:eastAsia="en-US" w:bidi="ar-SA"/>
-      </w:rPr>
-    </w:rPrDefault>
-    <w:pPrDefault>
-      <w:pPr>
-        <w:spacing w:after="200" w:line="276" w:lineRule="auto"/>
-      </w:pPr>
-    </w:pPrDefault>
-  </w:docDefaults>
-  <w:latentStyles w:defLockedState="0" w:defUIPriority="99" w:defSemiHidden="1" w:defUnhideWhenUsed="1" w:defQFormat="0" w:count="267">
-    <w:lsdException w:name="Normal" w:semiHidden="0" w:uiPriority="0" w:unhideWhenUsed="0" w:qFormat="1"/>
-    <w:lsdException w:name="heading 1" w:semiHidden="0" w:uiPriority="9" w:unhideWhenUsed="0" w:qFormat="1"/>
-    <w:lsdException w:name="heading 2" w:uiPriority="9" w:qFormat="1"/>
-    <w:lsdException w:name="heading 3" w:uiPriority="9" w:qFormat="1"/>
-    <w:lsdException w:name="heading 4" w:uiPriority="9" w:qFormat="1"/>
-    <w:lsdException w:name="heading 5" w:uiPriority="9" w:qFormat="1"/>
-    <w:lsdException w:name="heading 6" w:uiPriority="9" w:qFormat="1"/>
-    <w:lsdException w:name="heading 7" w:uiPriority="9" w:qFormat="1"/>
-    <w:lsdException w:name="heading 8" w:uiPriority="9" w:qFormat="1"/>
-    <w:lsdException w:name="heading 9" w:uiPriority="9" w:qFormat="1"/>
-    <w:lsdException w:name="toc 1" w:uiPriority="39"/>
-    <w:lsdException w:name="toc 2" w:uiPriority="39"/>
-    <w:lsdException w:name="toc 3" w:uiPriority="39"/>
-    <w:lsdException w:name="toc 4" w:uiPriority="39"/>
-    <w:lsdException w:name="toc 5" w:uiPriority="39"/>
-    <w:lsdException w:name="toc 6" w:uiPriority="39"/>
-    <w:lsdException w:name="toc 7" w:uiPriority="39"/>
-    <w:lsdException w:name="toc 8" w:uiPriority="39"/>
-    <w:lsdException w:name="toc 9" w:uiPriority="39"/>
-    <w:lsdException w:name="caption" w:uiPriority="35" w:qFormat="1"/>
-    <w:lsdException w:name="Title" w:semiHidden="0" w:uiPriority="10" w:unhideWhenUsed="0" w:qFormat="1"/>
-    <w:lsdException w:name="Default Paragraph Font" w:uiPriority="1"/>
-    <w:lsdException w:name="Subtitle" w:semiHidden="0" w:uiPriority="11" w:unhideWhenUsed="0" w:qFormat="1"/>
-    <w:lsdException w:name="Strong" w:semiHidden="0" w:uiPriority="22" w:unhideWhenUsed="0" w:qFormat="1"/>
-    <w:lsdException w:name="Emphasis" w:semiHidden="0" w:uiPriority="20" w:unhideWhenUsed="0" w:qFormat="1"/>
-    <w:lsdException w:name="Table Grid" w:semiHidden="0" w:uiPriority="59" w:unhideWhenUsed="0"/>
-    <w:lsdException w:name="Placeholder Text" w:unhideWhenUsed="0"/>
-    <w:lsdException w:name="No Spacing" w:semiHidden="0" w:uiPriority="1" w:unhideWhenUsed="0" w:qFormat="1"/>
-    <w:lsdException w:name="Light Shading" w:semiHidden="0" w:uiPriority="60" w:unhideWhenUsed="0"/>
-    <w:lsdException w:name="Light List" w:semiHidden="0" w:uiPriority="61" w:unhideWhenUsed="0"/>
-    <w:lsdException w:name="Light Grid" w:semiHidden="0" w:uiPriority="62" w:unhideWhenUsed="0"/>
-    <w:lsdException w:name="Medium Shading 1" w:semiHidden="0" w:uiPriority="63" w:unhideWhenUsed="0"/>
-    <w:lsdException w:name="Medium Shading 2" w:semiHidden="0" w:uiPriority="64" w:unhideWhenUsed="0"/>
-    <w:lsdException w:name="Medium List 1" w:semiHidden="0" w:uiPriority="65" w:unhideWhenUsed="0"/>
-    <w:lsdException w:name="Medium List 2" w:semiHidden="0" w:uiPriority="66" w:unhideWhenUsed="0"/>
-    <w:lsdException w:name="Medium Grid 1" w:semiHidden="0" w:uiPriority="67" w:unhideWhenUsed="0"/>
-    <w:lsdException w:name="Medium Grid 2" w:semiHidden="0" w:uiPriority="68" w:unhideWhenUsed="0"/>
-    <w:lsdException w:name="Medium Grid 3" w:semiHidden="0" w:uiPriority="69" w:unhideWhenUsed="0"/>
-    <w:lsdException w:name="Dark List" w:semiHidden="0" w:uiPriority="70" w:unhideWhenUsed="0"/>
-    <w:lsdException w:name="Colorful Shading" w:semiHidden="0" w:uiPriority="71" w:unhideWhenUsed="0"/>
-    <w:lsdException w:name="Colorful List" w:semiHidden="0" w:uiPriority="72" w:unhideWhenUsed="0"/>
-    <w:lsdException w:name="Colorful Grid" w:semiHidden="0" w:uiPriority="73" w:unhideWhenUsed="0"/>
-    <w:lsdException w:name="Light Shading Accent 1" w:semiHidden="0" w:uiPriority="60" w:unhideWhenUsed="0"/>
-    <w:lsdException w:name="Light List Accent 1" w:semiHidden="0" w:uiPriority="61" w:unhideWhenUsed="0"/>
-    <w:lsdException w:name="Light Grid Accent 1" w:semiHidden="0" w:uiPriority="62" w:unhideWhenUsed="0"/>
-    <w:lsdException w:name="Medium Shading 1 Accent 1" w:semiHidden="0" w:uiPriority="63" w:unhideWhenUsed="0"/>
-    <w:lsdException w:name="Medium Shading 2 Accent 1" w:semiHidden="0" w:uiPriority="64" w:unhideWhenUsed="0"/>
-    <w:lsdException w:name="Medium List 1 Accent 1" w:semiHidden="0" w:uiPriority="65" w:unhideWhenUsed="0"/>
-    <w:lsdException w:name="Revision" w:unhideWhenUsed="0"/>
-    <w:lsdException w:name="List Paragraph" w:semiHidden="0" w:uiPriority="34" w:unhideWhenUsed="0" w:qFormat="1"/>
-    <w:lsdException w:name="Quote" w:semiHidden="0" w:uiPriority="29" w:unhideWhenUsed="0" w:qFormat="1"/>
-    <w:lsdException w:name="Intense Quote" w:semiHidden="0" w:uiPriority="30" w:unhideWhenUsed="0" w:qFormat="1"/>
-    <w:lsdException w:name="Medium List 2 Accent 1" w:semiHidden="0" w:uiPriority="66" w:unhideWhenUsed="0"/>
-    <w:lsdException w:name="Medium Grid 1 Accent 1" w:semiHidden="0" w:uiPriority="67" w:unhideWhenUsed="0"/>
-    <w:lsdException w:name="Medium Grid 2 Accent 1" w:semiHidden="0" w:uiPriority="68" w:unhideWhenUsed="0"/>
-    <w:lsdException w:name="Medium Grid 3 Accent 1" w:semiHidden="0" w:uiPriority="69" w:unhideWhenUsed="0"/>
-    <w:lsdException w:name="Dark List Accent 1" w:semiHidden="0" w:uiPriority="70" w:unhideWhenUsed="0"/>
-    <w:lsdException w:name="Colorful Shading Accent 1" w:semiHidden="0" w:uiPriority="71" w:unhideWhenUsed="0"/>
-    <w:lsdException w:name="Colorful List Accent 1" w:semiHidden="0" w:uiPriority="72" w:unhideWhenUsed="0"/>
-    <w:lsdException w:name="Colorful Grid Accent 1" w:semiHidden="0" w:uiPriority="73" w:unhideWhenUsed="0"/>
-    <w:lsdException w:name="Light Shading Accent 2" w:semiHidden="0" w:uiPriority="60" w:unhideWhenUsed="0"/>
-    <w:lsdException w:name="Light List Accent 2" w:semiHidden="0" w:uiPriority="61" w:unhideWhenUsed="0"/>
-    <w:lsdException w:name="Light Grid Accent 2" w:semiHidden="0" w:uiPriority="62" w:unhideWhenUsed="0"/>
-    <w:lsdException w:name="Medium Shading 1 Accent 2" w:semiHidden="0" w:uiPriority="63" w:unhideWhenUsed="0"/>
-    <w:lsdException w:name="Medium Shading 2 Accent 2" w:semiHidden="0" w:uiPriority="64" w:unhideWhenUsed="0"/>
-    <w:lsdException w:name="Medium List 1 Accent 2" w:semiHidden="0" w:uiPriority="65" w:unhideWhenUsed="0"/>
-    <w:lsdException w:name="Medium List 2 Accent 2" w:semiHidden="0" w:uiPriority="66" w:unhideWhenUsed="0"/>
-    <w:lsdException w:name="Medium Grid 1 Accent 2" w:semiHidden="0" w:uiPriority="67" w:unhideWhenUsed="0"/>
-    <w:lsdException w:name="Medium Grid 2 Accent 2" w:semiHidden="0" w:uiPriority="68" w:unhideWhenUsed="0"/>
-    <w:lsdException w:name="Medium Grid 3 Accent 2" w:semiHidden="0" w:uiPriority="69" w:unhideWhenUsed="0"/>
-    <w:lsdException w:name="Dark List Accent 2" w:semiHidden="0" w:uiPriority="70" w:unhideWhenUsed="0"/>
-    <w:lsdException w:name="Colorful Shading Accent 2" w:semiHidden="0" w:uiPriority="71" w:unhideWhenUsed="0"/>
-    <w:lsdException w:name="Colorful List Accent 2" w:semiHidden="0" w:uiPriority="72" w:unhideWhenUsed="0"/>
-    <w:lsdException w:name="Colorful Grid Accent 2" w:semiHidden="0" w:uiPriority="73" w:unhideWhenUsed="0"/>
-    <w:lsdException w:name="Light Shading Accent 3" w:semiHidden="0" w:uiPriority="60" w:unhideWhenUsed="0"/>
-    <w:lsdException w:name="Light List Accent 3" w:semiHidden="0" w:uiPriority="61" w:unhideWhenUsed="0"/>
-    <w:lsdException w:name="Light Grid Accent 3" w:semiHidden="0" w:uiPriority="62" w:unhideWhenUsed="0"/>
-    <w:lsdException w:name="Medium Shading 1 Accent 3" w:semiHidden="0" w:uiPriority="63" w:unhideWhenUsed="0"/>
-    <w:lsdException w:name="Medium Shading 2 Accent 3" w:semiHidden="0" w:uiPriority="64" w:unhideWhenUsed="0"/>
-    <w:lsdException w:name="Medium List 1 Accent 3" w:semiHidden="0" w:uiPriority="65" w:unhideWhenUsed="0"/>
-    <w:lsdException w:name="Medium List 2 Accent 3" w:semiHidden="0" w:uiPriority="66" w:unhideWhenUsed="0"/>
-    <w:lsdException w:name="Medium Grid 1 Accent 3" w:semiHidden="0" w:uiPriority="67" w:unhideWhenUsed="0"/>
-    <w:lsdException w:name="Medium Grid 2 Accent 3" w:semiHidden="0" w:uiPriority="68" w:unhideWhenUsed="0"/>
-    <w:lsdException w:name="Medium Grid 3 Accent 3" w:semiHidden="0" w:uiPriority="69" w:unhideWhenUsed="0"/>
-    <w:lsdException w:name="Dark List Accent 3" w:semiHidden="0" w:uiPriority="70" w:unhideWhenUsed="0"/>
-    <w:lsdException w:name="Colorful Shading Accent 3" w:semiHidden="0" w:uiPriority="71" w:unhideWhenUsed="0"/>
-    <w:lsdException w:name="Colorful List Accent 3" w:semiHidden="0" w:uiPriority="72" w:unhideWhenUsed="0"/>
-    <w:lsdException w:name="Colorful Grid Accent 3" w:semiHidden="0" w:uiPriority="73" w:unhideWhenUsed="0"/>
-    <w:lsdException w:name="Light Shading Accent 4" w:semiHidden="0" w:uiPriority="60" w:unhideWhenUsed="0"/>
-    <w:lsdException w:name="Light List Accent 4" w:semiHidden="0" w:uiPriority="61" w:unhideWhenUsed="0"/>
-    <w:lsdException w:name="Light Grid Accent 4" w:semiHidden="0" w:uiPriority="62" w:unhideWhenUsed="0"/>
-    <w:lsdException w:name="Medium Shading 1 Accent 4" w:semiHidden="0" w:uiPriority="63" w:unhideWhenUsed="0"/>
-    <w:lsdException w:name="Medium Shading 2 Accent 4" w:semiHidden="0" w:uiPriority="64" w:unhideWhenUsed="0"/>
-    <w:lsdException w:name="Medium List 1 Accent 4" w:semiHidden="0" w:uiPriority="65" w:unhideWhenUsed="0"/>
-    <w:lsdException w:name="Medium List 2 Accent 4" w:semiHidden="0" w:uiPriority="66" w:unhideWhenUsed="0"/>
-    <w:lsdException w:name="Medium Grid 1 Accent 4" w:semiHidden="0" w:uiPriority="67" w:unhideWhenUsed="0"/>
-    <w:lsdException w:name="Medium Grid 2 Accent 4" w:semiHidden="0" w:uiPriority="68" w:unhideWhenUsed="0"/>
-    <w:lsdException w:name="Medium Grid 3 Accent 4" w:semiHidden="0" w:uiPriority="69" w:unhideWhenUsed="0"/>
-    <w:lsdException w:name="Dark List Accent 4" w:semiHidden="0" w:uiPriority="70" w:unhideWhenUsed="0"/>
-    <w:lsdException w:name="Colorful Shading Accent 4" w:semiHidden="0" w:uiPriority="71" w:unhideWhenUsed="0"/>
-    <w:lsdException w:name="Colorful List Accent 4" w:semiHidden="0" w:uiPriority="72" w:unhideWhenUsed="0"/>
-    <w:lsdException w:name="Colorful Grid Accent 4" w:semiHidden="0" w:uiPriority="73" w:unhideWhenUsed="0"/>
-    <w:lsdException w:name="Light Shading Accent 5" w:semiHidden="0" w:uiPriority="60" w:unhideWhenUsed="0"/>
-    <w:lsdException w:name="Light List Accent 5" w:semiHidden="0" w:uiPriority="61" w:unhideWhenUsed="0"/>
-    <w:lsdException w:name="Light Grid Accent 5" w:semiHidden="0" w:uiPriority="62" w:unhideWhenUsed="0"/>
-    <w:lsdException w:name="Medium Shading 1 Accent 5" w:semiHidden="0" w:uiPriority="63" w:unhideWhenUsed="0"/>
-    <w:lsdException w:name="Medium Shading 2 Accent 5" w:semiHidden="0" w:uiPriority="64" w:unhideWhenUsed="0"/>
-    <w:lsdException w:name="Medium List 1 Accent 5" w:semiHidden="0" w:uiPriority="65" w:unhideWhenUsed="0"/>
-    <w:lsdException w:name="Medium List 2 Accent 5" w:semiHidden="0" w:uiPriority="66" w:unhideWhenUsed="0"/>
-    <w:lsdException w:name="Medium Grid 1 Accent 5" w:semiHidden="0" w:uiPriority="67" w:unhideWhenUsed="0"/>
-    <w:lsdException w:name="Medium Grid 2 Accent 5" w:semiHidden="0" w:uiPriority="68" w:unhideWhenUsed="0"/>
-    <w:lsdException w:name="Medium Grid 3 Accent 5" w:semiHidden="0" w:uiPriority="69" w:unhideWhenUsed="0"/>
-    <w:lsdException w:name="Dark List Accent 5" w:semiHidden="0" w:uiPriority="70" w:unhideWhenUsed="0"/>
-    <w:lsdException w:name="Colorful Shading Accent 5" w:semiHidden="0" w:uiPriority="71" w:unhideWhenUsed="0"/>
-    <w:lsdException w:name="Colorful List Accent 5" w:semiHidden="0" w:uiPriority="72" w:unhideWhenUsed="0"/>
-    <w:lsdException w:name="Colorful Grid Accent 5" w:semiHidden="0" w:uiPriority="73" w:unhideWhenUsed="0"/>
-    <w:lsdException w:name="Light Shading Accent 6" w:semiHidden="0" w:uiPriority="60" w:unhideWhenUsed="0"/>
-    <w:lsdException w:name="Light List Accent 6" w:semiHidden="0" w:uiPriority="61" w:unhideWhenUsed="0"/>
-    <w:lsdException w:name="Light Grid Accent 6" w:semiHidden="0" w:uiPriority="62" w:unhideWhenUsed="0"/>
-    <w:lsdException w:name="Medium Shading 1 Accent 6" w:semiHidden="0" w:uiPriority="63" w:unhideWhenUsed="0"/>
-    <w:lsdException w:name="Medium Shading 2 Accent 6" w:semiHidden="0" w:uiPriority="64" w:unhideWhenUsed="0"/>
-    <w:lsdException w:name="Medium List 1 Accent 6" w:semiHidden="0" w:uiPriority="65" w:unhideWhenUsed="0"/>
-    <w:lsdException w:name="Medium List 2 Accent 6" w:semiHidden="0" w:uiPriority="66" w:unhideWhenUsed="0"/>
-    <w:lsdException w:name="Medium Grid 1 Accent 6" w:semiHidden="0" w:uiPriority="67" w:unhideWhenUsed="0"/>
-    <w:lsdException w:name="Medium Grid 2 Accent 6" w:semiHidden="0" w:uiPriority="68" w:unhideWhenUsed="0"/>
-    <w:lsdException w:name="Medium Grid 3 Accent 6" w:semiHidden="0" w:uiPriority="69" w:unhideWhenUsed="0"/>
-    <w:lsdException w:name="Dark List Accent 6" w:semiHidden="0" w:uiPriority="70" w:unhideWhenUsed="0"/>
-    <w:lsdException w:name="Colorful Shading Accent 6" w:semiHidden="0" w:uiPriority="71" w:unhideWhenUsed="0"/>
-    <w:lsdException w:name="Colorful List Accent 6" w:semiHidden="0" w:uiPriority="72" w:unhideWhenUsed="0"/>
-    <w:lsdException w:name="Colorful Grid Accent 6" w:semiHidden="0" w:uiPriority="73" w:unhideWhenUsed="0"/>
-    <w:lsdException w:name="Subtle Emphasis" w:semiHidden="0" w:uiPriority="19" w:unhideWhenUsed="0" w:qFormat="1"/>
-    <w:lsdException w:name="Intense Emphasis" w:semiHidden="0" w:uiPriority="21" w:unhideWhenUsed="0" w:qFormat="1"/>
-    <w:lsdException w:name="Subtle Reference" w:semiHidden="0" w:uiPriority="31" w:unhideWhenUsed="0" w:qFormat="1"/>
-    <w:lsdException w:name="Intense Reference" w:semiHidden="0" w:uiPriority="32" w:unhideWhenUsed="0" w:qFormat="1"/>
-    <w:lsdException w:name="Book Title" w:semiHidden="0" w:uiPriority="33" w:unhideWhenUsed="0" w:qFormat="1"/>
-    <w:lsdException w:name="Bibliography" w:uiPriority="37"/>
-    <w:lsdException w:name="TOC Heading" w:uiPriority="39" w:qFormat="1"/>
-  </w:latentStyles>
-  <w:style w:type="paragraph" w:default="1" w:styleId="Normal">
-    <w:name w:val="Normal"/>
-    <w:qFormat/>
-    <w:rsid w:val="00DA46C2"/>
-    <w:rPr>
-      <w:rFonts w:ascii="Calibri" w:eastAsia="Calibri" w:hAnsi="Calibri" w:cs="Times New Roman"/>
-      <w:lang w:val="es-VE"/>
-    </w:rPr>
-  </w:style>
-  <w:style w:type="paragraph" w:styleId="Ttulo1">
-    <w:name w:val="heading 1"/>
-    <w:basedOn w:val="Normal"/>
-    <w:next w:val="Normal"/>
-    <w:link w:val="Ttulo1Car"/>
-    <w:autoRedefine/>
-    <w:uiPriority w:val="9"/>
-    <w:qFormat/>
-    <w:rsid w:val="00FF2007"/>
-    <w:pPr>
-      <w:keepNext/>
-      <w:keepLines/>
-      <w:spacing w:before="480" w:after="0"/>
-      <w:jc w:val="center"/>
-      <w:outlineLvl w:val="0"/>
-    </w:pPr>
-    <w:rPr>
-      <w:rFonts w:ascii="Times New Roman" w:eastAsiaTheme="majorEastAsia" w:hAnsi="Times New Roman" w:cstheme="majorBidi"/>
-      <w:b/>
-      <w:bCs/>
-      <w:sz w:val="28"/>
-      <w:szCs w:val="28"/>
-      <w:lang w:val="es-ES"/>
-    </w:rPr>
-  </w:style>
-  <w:style w:type="paragraph" w:styleId="Ttulo2">
-    <w:name w:val="heading 2"/>
-    <w:basedOn w:val="Normal"/>
-    <w:next w:val="Normal"/>
-    <w:link w:val="Ttulo2Car"/>
-    <w:uiPriority w:val="9"/>
-    <w:unhideWhenUsed/>
-    <w:qFormat/>
-    <w:rsid w:val="00FF2007"/>
-    <w:pPr>
-      <w:keepNext/>
-      <w:keepLines/>
-      <w:spacing w:before="200" w:after="0"/>
-      <w:jc w:val="center"/>
-      <w:outlineLvl w:val="1"/>
-    </w:pPr>
-    <w:rPr>
-      <w:rFonts w:ascii="Times New Roman" w:eastAsiaTheme="majorEastAsia" w:hAnsi="Times New Roman" w:cstheme="majorBidi"/>
-      <w:b/>
-      <w:bCs/>
-      <w:sz w:val="26"/>
-      <w:szCs w:val="26"/>
-    </w:rPr>
-  </w:style>
-  <w:style w:type="paragraph" w:styleId="Ttulo3">
-    <w:name w:val="heading 3"/>
-    <w:basedOn w:val="Normal"/>
-    <w:next w:val="Normal"/>
-    <w:link w:val="Ttulo3Car"/>
-    <w:uiPriority w:val="9"/>
-    <w:unhideWhenUsed/>
-    <w:qFormat/>
-    <w:rsid w:val="00FF2007"/>
-    <w:pPr>
-      <w:keepNext/>
-      <w:keepLines/>
-      <w:spacing w:before="200" w:after="0"/>
-      <w:jc w:val="center"/>
-      <w:outlineLvl w:val="2"/>
-    </w:pPr>
-    <w:rPr>
-      <w:rFonts w:ascii="Times New Roman" w:eastAsiaTheme="majorEastAsia" w:hAnsi="Times New Roman" w:cstheme="majorBidi"/>
-      <w:b/>
-      <w:bCs/>
-      <w:color w:val="000000" w:themeColor="text1"/>
-      <w:sz w:val="24"/>
-    </w:rPr>
-  </w:style>
-  <w:style w:type="character" w:default="1" w:styleId="Fuentedeprrafopredeter">
-    <w:name w:val="Default Paragraph Font"/>
-    <w:uiPriority w:val="1"/>
-    <w:semiHidden/>
-    <w:unhideWhenUsed/>
-  </w:style>
-  <w:style w:type="table" w:default="1" w:styleId="Tablanormal">
-    <w:name w:val="Normal Table"/>
-    <w:uiPriority w:val="99"/>
-    <w:semiHidden/>
-    <w:unhideWhenUsed/>
-    <w:tblPr>
-      <w:tblInd w:w="0" w:type="dxa"/>
-      <w:tblCellMar>
-        <w:top w:w="0" w:type="dxa"/>
-        <w:left w:w="108" w:type="dxa"/>
-        <w:bottom w:w="0" w:type="dxa"/>
-        <w:right w:w="108" w:type="dxa"/>
-      </w:tblCellMar>
-    </w:tblPr>
-  </w:style>
-  <w:style w:type="numbering" w:default="1" w:styleId="Sinlista">
-    <w:name w:val="No List"/>
-    <w:uiPriority w:val="99"/>
-    <w:semiHidden/>
-    <w:unhideWhenUsed/>
-  </w:style>
-  <w:style w:type="paragraph" w:styleId="Prrafodelista">
-    <w:name w:val="List Paragraph"/>
-    <w:basedOn w:val="Normal"/>
-    <w:uiPriority w:val="34"/>
-    <w:qFormat/>
-    <w:rsid w:val="00DA46C2"/>
-    <w:pPr>
-      <w:ind w:left="720"/>
-    </w:pPr>
-    <w:rPr>
-      <w:rFonts w:cs="Calibri"/>
-      <w:lang w:val="es-ES"/>
-    </w:rPr>
-  </w:style>
-  <w:style w:type="paragraph" w:styleId="Textodeglobo">
-    <w:name w:val="Balloon Text"/>
-    <w:basedOn w:val="Normal"/>
-    <w:link w:val="TextodegloboCar"/>
-    <w:uiPriority w:val="99"/>
-    <w:semiHidden/>
-    <w:unhideWhenUsed/>
-    <w:rsid w:val="00DA46C2"/>
-    <w:pPr>
-      <w:spacing w:after="0" w:line="240" w:lineRule="auto"/>
-    </w:pPr>
-    <w:rPr>
-      <w:rFonts w:ascii="Tahoma" w:hAnsi="Tahoma" w:cs="Tahoma"/>
-      <w:sz w:val="16"/>
-      <w:szCs w:val="16"/>
-    </w:rPr>
-  </w:style>
-  <w:style w:type="character" w:customStyle="1" w:styleId="TextodegloboCar">
-    <w:name w:val="Texto de globo Car"/>
-    <w:basedOn w:val="Fuentedeprrafopredeter"/>
-    <w:link w:val="Textodeglobo"/>
-    <w:uiPriority w:val="99"/>
-    <w:semiHidden/>
-    <w:rsid w:val="00DA46C2"/>
-    <w:rPr>
-      <w:rFonts w:ascii="Tahoma" w:eastAsia="Calibri" w:hAnsi="Tahoma" w:cs="Tahoma"/>
-      <w:sz w:val="16"/>
-      <w:szCs w:val="16"/>
-      <w:lang w:val="es-VE"/>
-    </w:rPr>
-  </w:style>
-  <w:style w:type="character" w:customStyle="1" w:styleId="Ttulo1Car">
-    <w:name w:val="Título 1 Car"/>
-    <w:basedOn w:val="Fuentedeprrafopredeter"/>
-    <w:link w:val="Ttulo1"/>
-    <w:uiPriority w:val="9"/>
-    <w:rsid w:val="00FF2007"/>
-    <w:rPr>
-      <w:rFonts w:ascii="Times New Roman" w:eastAsiaTheme="majorEastAsia" w:hAnsi="Times New Roman" w:cstheme="majorBidi"/>
-      <w:b/>
-      <w:bCs/>
-      <w:sz w:val="28"/>
-      <w:szCs w:val="28"/>
-    </w:rPr>
-  </w:style>
-  <w:style w:type="paragraph" w:styleId="TtulodeTDC">
+  <w:style w:type="paragraph" w:styleId="TtuloTDC">
     <w:name w:val="TOC Heading"/>
     <w:basedOn w:val="Ttulo1"/>
     <w:next w:val="Normal"/>
@@ -5310,7 +5117,7 @@
 </file>
 
 <file path=customXml/itemProps1.xml><?xml version="1.0" encoding="utf-8"?>
-<ds:datastoreItem xmlns:ds="http://schemas.openxmlformats.org/officeDocument/2006/customXml" ds:itemID="{8F8D87CF-0E78-4889-89A9-E0E710140AB5}">
+<ds:datastoreItem xmlns:ds="http://schemas.openxmlformats.org/officeDocument/2006/customXml" ds:itemID="{6FD5453B-F71B-4A91-8E6F-089941AB2D8D}">
   <ds:schemaRefs>
     <ds:schemaRef ds:uri="http://schemas.openxmlformats.org/officeDocument/2006/bibliography"/>
   </ds:schemaRefs>

</xml_diff>